<commit_message>
Zhanrui Liao update project plan 1.0
</commit_message>
<xml_diff>
--- a/Project Plan.docx
+++ b/Project Plan.docx
@@ -1,10 +1,10 @@
 
 <file path=word/document.xml><?xml version="1.0" encoding="utf-8"?>
-<w:document xmlns:wpc="http://schemas.microsoft.com/office/word/2010/wordprocessingCanvas" xmlns:cx="http://schemas.microsoft.com/office/drawing/2014/chartex" xmlns:cx1="http://schemas.microsoft.com/office/drawing/2015/9/8/chartex" xmlns:mc="http://schemas.openxmlformats.org/markup-compatibility/2006" xmlns:o="urn:schemas-microsoft-com:office:office" xmlns:r="http://schemas.openxmlformats.org/officeDocument/2006/relationships" xmlns:m="http://schemas.openxmlformats.org/officeDocument/2006/math" xmlns:v="urn:schemas-microsoft-com:vml" xmlns:wp14="http://schemas.microsoft.com/office/word/2010/wordprocessingDrawing" xmlns:wp="http://schemas.openxmlformats.org/drawingml/2006/wordprocessingDrawing" xmlns:w10="urn:schemas-microsoft-com:office:word" xmlns:w="http://schemas.openxmlformats.org/wordprocessingml/2006/main" xmlns:w14="http://schemas.microsoft.com/office/word/2010/wordml" xmlns:w15="http://schemas.microsoft.com/office/word/2012/wordml" xmlns:w16se="http://schemas.microsoft.com/office/word/2015/wordml/symex" xmlns:wpg="http://schemas.microsoft.com/office/word/2010/wordprocessingGroup" xmlns:wpi="http://schemas.microsoft.com/office/word/2010/wordprocessingInk" xmlns:wne="http://schemas.microsoft.com/office/word/2006/wordml" xmlns:wps="http://schemas.microsoft.com/office/word/2010/wordprocessingShape" mc:Ignorable="w14 w15 w16se wp14">
+<w:document xmlns:wpc="http://schemas.microsoft.com/office/word/2010/wordprocessingCanvas" xmlns:cx="http://schemas.microsoft.com/office/drawing/2014/chartex" xmlns:cx1="http://schemas.microsoft.com/office/drawing/2015/9/8/chartex" xmlns:cx2="http://schemas.microsoft.com/office/drawing/2015/10/21/chartex" xmlns:cx3="http://schemas.microsoft.com/office/drawing/2016/5/9/chartex" xmlns:cx4="http://schemas.microsoft.com/office/drawing/2016/5/10/chartex" xmlns:cx5="http://schemas.microsoft.com/office/drawing/2016/5/11/chartex" xmlns:cx6="http://schemas.microsoft.com/office/drawing/2016/5/12/chartex" xmlns:cx7="http://schemas.microsoft.com/office/drawing/2016/5/13/chartex" xmlns:cx8="http://schemas.microsoft.com/office/drawing/2016/5/14/chartex" xmlns:mc="http://schemas.openxmlformats.org/markup-compatibility/2006" xmlns:aink="http://schemas.microsoft.com/office/drawing/2016/ink" xmlns:am3d="http://schemas.microsoft.com/office/drawing/2017/model3d" xmlns:o="urn:schemas-microsoft-com:office:office" xmlns:oel="http://schemas.microsoft.com/office/2019/extlst" xmlns:r="http://schemas.openxmlformats.org/officeDocument/2006/relationships" xmlns:m="http://schemas.openxmlformats.org/officeDocument/2006/math" xmlns:v="urn:schemas-microsoft-com:vml" xmlns:wp14="http://schemas.microsoft.com/office/word/2010/wordprocessingDrawing" xmlns:wp="http://schemas.openxmlformats.org/drawingml/2006/wordprocessingDrawing" xmlns:w10="urn:schemas-microsoft-com:office:word" xmlns:w="http://schemas.openxmlformats.org/wordprocessingml/2006/main" xmlns:w14="http://schemas.microsoft.com/office/word/2010/wordml" xmlns:w15="http://schemas.microsoft.com/office/word/2012/wordml" xmlns:w16cex="http://schemas.microsoft.com/office/word/2018/wordml/cex" xmlns:w16cid="http://schemas.microsoft.com/office/word/2016/wordml/cid" xmlns:w16="http://schemas.microsoft.com/office/word/2018/wordml" xmlns:w16sdtdh="http://schemas.microsoft.com/office/word/2020/wordml/sdtdatahash" xmlns:w16se="http://schemas.microsoft.com/office/word/2015/wordml/symex" xmlns:wpg="http://schemas.microsoft.com/office/word/2010/wordprocessingGroup" xmlns:wpi="http://schemas.microsoft.com/office/word/2010/wordprocessingInk" xmlns:wne="http://schemas.microsoft.com/office/word/2006/wordml" xmlns:wps="http://schemas.microsoft.com/office/word/2010/wordprocessingShape" mc:Ignorable="w14 w15 w16se w16cid w16 w16cex w16sdtdh wp14">
   <w:body>
     <w:p>
       <w:pPr>
-        <w:pStyle w:val="Title"/>
+        <w:pStyle w:val="a4"/>
       </w:pPr>
       <w:r>
         <w:t>Project Plan</w:t>
@@ -15,7 +15,7 @@
     </w:p>
     <w:p>
       <w:pPr>
-        <w:pStyle w:val="Title"/>
+        <w:pStyle w:val="a4"/>
       </w:pPr>
       <w:r>
         <w:t>&lt;Project Name&gt;</w:t>
@@ -27,6 +27,9 @@
       </w:r>
       <w:r>
         <w:t>s</w:t>
+      </w:r>
+      <w:r>
+        <w:t xml:space="preserve"> Zhanrui Liao id:S5290972</w:t>
       </w:r>
     </w:p>
     <w:p>
@@ -58,7 +61,7 @@
       <w:sdtContent>
         <w:p>
           <w:pPr>
-            <w:pStyle w:val="TOCHeading"/>
+            <w:pStyle w:val="TOC"/>
           </w:pPr>
           <w:r>
             <w:t>Table of Contents</w:t>
@@ -103,7 +106,7 @@
           <w:hyperlink w:anchor="_Toc46748287" w:history="1">
             <w:r>
               <w:rPr>
-                <w:rStyle w:val="Hyperlink"/>
+                <w:rStyle w:val="af5"/>
                 <w:noProof/>
               </w:rPr>
               <w:t>1.0</w:t>
@@ -117,7 +120,7 @@
             </w:r>
             <w:r>
               <w:rPr>
-                <w:rStyle w:val="Hyperlink"/>
+                <w:rStyle w:val="af5"/>
                 <w:noProof/>
               </w:rPr>
               <w:t>Introduction</w:t>
@@ -187,7 +190,7 @@
           <w:hyperlink w:anchor="_Toc46748288" w:history="1">
             <w:r>
               <w:rPr>
-                <w:rStyle w:val="Hyperlink"/>
+                <w:rStyle w:val="af5"/>
                 <w:noProof/>
               </w:rPr>
               <w:t>1.1</w:t>
@@ -201,7 +204,7 @@
             </w:r>
             <w:r>
               <w:rPr>
-                <w:rStyle w:val="Hyperlink"/>
+                <w:rStyle w:val="af5"/>
                 <w:noProof/>
               </w:rPr>
               <w:t>Problem Background</w:t>
@@ -271,7 +274,7 @@
           <w:hyperlink w:anchor="_Toc46748289" w:history="1">
             <w:r>
               <w:rPr>
-                <w:rStyle w:val="Hyperlink"/>
+                <w:rStyle w:val="af5"/>
                 <w:noProof/>
               </w:rPr>
               <w:t>1.2</w:t>
@@ -285,7 +288,7 @@
             </w:r>
             <w:r>
               <w:rPr>
-                <w:rStyle w:val="Hyperlink"/>
+                <w:rStyle w:val="af5"/>
                 <w:noProof/>
               </w:rPr>
               <w:t>Scope</w:t>
@@ -355,7 +358,7 @@
           <w:hyperlink w:anchor="_Toc46748290" w:history="1">
             <w:r>
               <w:rPr>
-                <w:rStyle w:val="Hyperlink"/>
+                <w:rStyle w:val="af5"/>
                 <w:noProof/>
               </w:rPr>
               <w:t>1.3</w:t>
@@ -369,7 +372,7 @@
             </w:r>
             <w:r>
               <w:rPr>
-                <w:rStyle w:val="Hyperlink"/>
+                <w:rStyle w:val="af5"/>
                 <w:noProof/>
               </w:rPr>
               <w:t>Document contents</w:t>
@@ -439,7 +442,7 @@
           <w:hyperlink w:anchor="_Toc46748291" w:history="1">
             <w:r>
               <w:rPr>
-                <w:rStyle w:val="Hyperlink"/>
+                <w:rStyle w:val="af5"/>
                 <w:noProof/>
               </w:rPr>
               <w:t>2.0</w:t>
@@ -453,7 +456,7 @@
             </w:r>
             <w:r>
               <w:rPr>
-                <w:rStyle w:val="Hyperlink"/>
+                <w:rStyle w:val="af5"/>
                 <w:noProof/>
               </w:rPr>
               <w:t>Work Breakdown Structure</w:t>
@@ -523,7 +526,7 @@
           <w:hyperlink w:anchor="_Toc46748292" w:history="1">
             <w:r>
               <w:rPr>
-                <w:rStyle w:val="Hyperlink"/>
+                <w:rStyle w:val="af5"/>
                 <w:noProof/>
               </w:rPr>
               <w:t>3.0</w:t>
@@ -537,7 +540,7 @@
             </w:r>
             <w:r>
               <w:rPr>
-                <w:rStyle w:val="Hyperlink"/>
+                <w:rStyle w:val="af5"/>
                 <w:noProof/>
               </w:rPr>
               <w:t>Activity Definition &amp; Estimation</w:t>
@@ -607,7 +610,7 @@
           <w:hyperlink w:anchor="_Toc46748293" w:history="1">
             <w:r>
               <w:rPr>
-                <w:rStyle w:val="Hyperlink"/>
+                <w:rStyle w:val="af5"/>
                 <w:noProof/>
               </w:rPr>
               <w:t>4.0</w:t>
@@ -621,7 +624,7 @@
             </w:r>
             <w:r>
               <w:rPr>
-                <w:rStyle w:val="Hyperlink"/>
+                <w:rStyle w:val="af5"/>
                 <w:noProof/>
               </w:rPr>
               <w:t>Gantt Chart</w:t>
@@ -698,7 +701,7 @@
     </w:p>
     <w:p>
       <w:pPr>
-        <w:pStyle w:val="Heading1"/>
+        <w:pStyle w:val="1"/>
         <w:numPr>
           <w:ilvl w:val="0"/>
           <w:numId w:val="2"/>
@@ -713,7 +716,7 @@
     </w:p>
     <w:p>
       <w:pPr>
-        <w:pStyle w:val="Heading2"/>
+        <w:pStyle w:val="2"/>
         <w:numPr>
           <w:ilvl w:val="1"/>
           <w:numId w:val="2"/>
@@ -730,10 +733,40 @@
           <w:i/>
         </w:rPr>
       </w:pPr>
-    </w:p>
-    <w:p>
-      <w:pPr>
-        <w:pStyle w:val="Heading2"/>
+      <w:r>
+        <w:rPr>
+          <w:i/>
+        </w:rPr>
+        <w:t xml:space="preserve">This project aims to develop a data analysis and visualization tool for </w:t>
+      </w:r>
+      <w:r>
+        <w:rPr>
+          <w:i/>
+        </w:rPr>
+        <w:t>analysing</w:t>
+      </w:r>
+      <w:r>
+        <w:rPr>
+          <w:i/>
+        </w:rPr>
+        <w:t xml:space="preserve"> Airbnb open data in Sydney. Airbnb is a global home rental platform and Sydney, as a popular tourist destination, has a large number of Airbnb listings. Both hosts and renters face various challenges, such as how to set or find the right price and understand which areas are most popular. This tool aims to provide valuable insights to both hosts and renters by </w:t>
+      </w:r>
+      <w:r>
+        <w:rPr>
+          <w:i/>
+        </w:rPr>
+        <w:t>analysing</w:t>
+      </w:r>
+      <w:r>
+        <w:rPr>
+          <w:i/>
+        </w:rPr>
+        <w:t xml:space="preserve"> and visualizing this data.</w:t>
+      </w:r>
+    </w:p>
+    <w:p>
+      <w:pPr>
+        <w:pStyle w:val="2"/>
         <w:numPr>
           <w:ilvl w:val="1"/>
           <w:numId w:val="2"/>
@@ -745,10 +778,108 @@
       </w:r>
       <w:bookmarkEnd w:id="1"/>
     </w:p>
-    <w:p/>
-    <w:p>
-      <w:pPr>
-        <w:pStyle w:val="Heading2"/>
+    <w:p>
+      <w:pPr>
+        <w:jc w:val="both"/>
+      </w:pPr>
+      <w:r>
+        <w:t>The scope of this project includes:</w:t>
+      </w:r>
+    </w:p>
+    <w:p>
+      <w:pPr>
+        <w:jc w:val="both"/>
+      </w:pPr>
+      <w:r>
+        <w:t xml:space="preserve">Data preprocessing: cleaning and organizing raw Airbnb </w:t>
+      </w:r>
+      <w:r>
+        <w:t>data.</w:t>
+      </w:r>
+    </w:p>
+    <w:p>
+      <w:pPr>
+        <w:jc w:val="both"/>
+      </w:pPr>
+      <w:r>
+        <w:t xml:space="preserve">Data analysis: </w:t>
+      </w:r>
+      <w:r>
+        <w:t xml:space="preserve">an </w:t>
+      </w:r>
+      <w:r>
+        <w:t xml:space="preserve">in-depth analysis of price, </w:t>
+      </w:r>
+      <w:r>
+        <w:t>location,</w:t>
+      </w:r>
+      <w:r>
+        <w:t xml:space="preserve"> and other relevant factors</w:t>
+      </w:r>
+    </w:p>
+    <w:p>
+      <w:pPr>
+        <w:jc w:val="both"/>
+      </w:pPr>
+      <w:r>
+        <w:t xml:space="preserve">Data visualization: developing visualization tools to present analysis results in the form of charts and </w:t>
+      </w:r>
+      <w:r>
+        <w:t>maps.</w:t>
+      </w:r>
+    </w:p>
+    <w:p>
+      <w:pPr>
+        <w:jc w:val="both"/>
+      </w:pPr>
+      <w:r>
+        <w:t xml:space="preserve">User interface design: create an intuitive and user-friendly interface for the </w:t>
+      </w:r>
+      <w:r>
+        <w:t>tool.</w:t>
+      </w:r>
+    </w:p>
+    <w:p>
+      <w:pPr>
+        <w:jc w:val="both"/>
+      </w:pPr>
+      <w:r>
+        <w:t>The expected outcome is a complete software tool that allows users to select different parameters (</w:t>
+      </w:r>
+      <w:r>
+        <w:t>e.g.,</w:t>
+      </w:r>
+      <w:r>
+        <w:t xml:space="preserve"> timeframe, region, etc.) for analysis and view clear and accurate visualization results.</w:t>
+      </w:r>
+    </w:p>
+    <w:p>
+      <w:pPr>
+        <w:jc w:val="both"/>
+      </w:pPr>
+      <w:r>
+        <w:t>Not included in this project:</w:t>
+      </w:r>
+    </w:p>
+    <w:p>
+      <w:pPr>
+        <w:jc w:val="both"/>
+      </w:pPr>
+      <w:r>
+        <w:t>Mobile application development</w:t>
+      </w:r>
+    </w:p>
+    <w:p>
+      <w:pPr>
+        <w:jc w:val="both"/>
+      </w:pPr>
+      <w:r>
+        <w:t>Real-time data updates or integration with other external data sources</w:t>
+      </w:r>
+    </w:p>
+    <w:p>
+      <w:pPr>
+        <w:pStyle w:val="2"/>
         <w:numPr>
           <w:ilvl w:val="1"/>
           <w:numId w:val="2"/>
@@ -762,14 +893,120 @@
     </w:p>
     <w:p>
       <w:pPr>
-        <w:pStyle w:val="ListParagraph"/>
+        <w:pStyle w:val="af4"/>
+        <w:spacing w:line="360" w:lineRule="auto"/>
+        <w:ind w:left="0"/>
+        <w:jc w:val="both"/>
+        <w:rPr>
+          <w:lang w:eastAsia="zh-CN"/>
+        </w:rPr>
+      </w:pPr>
+      <w:r>
+        <w:rPr>
+          <w:lang w:eastAsia="zh-CN"/>
+        </w:rPr>
+        <w:t>This document will include the following:</w:t>
+      </w:r>
+    </w:p>
+    <w:p>
+      <w:pPr>
+        <w:pStyle w:val="af4"/>
+        <w:spacing w:line="360" w:lineRule="auto"/>
+        <w:ind w:left="0"/>
+        <w:jc w:val="both"/>
+        <w:rPr>
+          <w:lang w:eastAsia="zh-CN"/>
+        </w:rPr>
+      </w:pPr>
+      <w:r>
+        <w:rPr>
+          <w:lang w:eastAsia="zh-CN"/>
+        </w:rPr>
+        <w:t>Background and scope definition of the project</w:t>
+      </w:r>
+      <w:r>
+        <w:rPr>
+          <w:lang w:eastAsia="zh-CN"/>
+        </w:rPr>
+        <w:t>.</w:t>
+      </w:r>
+    </w:p>
+    <w:p>
+      <w:pPr>
+        <w:pStyle w:val="af4"/>
+        <w:spacing w:line="360" w:lineRule="auto"/>
+        <w:ind w:left="0"/>
+        <w:jc w:val="both"/>
+        <w:rPr>
+          <w:lang w:eastAsia="zh-CN"/>
+        </w:rPr>
+      </w:pPr>
+      <w:r>
+        <w:rPr>
+          <w:lang w:eastAsia="zh-CN"/>
+        </w:rPr>
+        <w:t xml:space="preserve">Work Breakdown Structure (WBS) detailing all the different activities and tasks of the </w:t>
+      </w:r>
+      <w:r>
+        <w:rPr>
+          <w:lang w:eastAsia="zh-CN"/>
+        </w:rPr>
+        <w:t>project.</w:t>
+      </w:r>
+    </w:p>
+    <w:p>
+      <w:pPr>
+        <w:pStyle w:val="af4"/>
+        <w:spacing w:line="360" w:lineRule="auto"/>
+        <w:ind w:left="0"/>
+        <w:jc w:val="both"/>
+        <w:rPr>
+          <w:lang w:eastAsia="zh-CN"/>
+        </w:rPr>
+      </w:pPr>
+      <w:r>
+        <w:rPr>
+          <w:lang w:eastAsia="zh-CN"/>
+        </w:rPr>
+        <w:t xml:space="preserve">Activity Definitions and Estimates, defining clear content and responsibilities for each task or activity and providing time </w:t>
+      </w:r>
+      <w:r>
+        <w:rPr>
+          <w:lang w:eastAsia="zh-CN"/>
+        </w:rPr>
+        <w:t>estimates.</w:t>
+      </w:r>
+    </w:p>
+    <w:p>
+      <w:pPr>
+        <w:pStyle w:val="af4"/>
+        <w:spacing w:line="360" w:lineRule="auto"/>
+        <w:ind w:left="0"/>
+        <w:jc w:val="both"/>
+        <w:rPr>
+          <w:lang w:eastAsia="zh-CN"/>
+        </w:rPr>
+      </w:pPr>
+      <w:r>
+        <w:rPr>
+          <w:lang w:eastAsia="zh-CN"/>
+        </w:rPr>
+        <w:t xml:space="preserve">Gantt charts, showing the project's timeline and </w:t>
+      </w:r>
+      <w:r>
+        <w:rPr>
+          <w:lang w:eastAsia="zh-CN"/>
+        </w:rPr>
+        <w:t>schedule.</w:t>
+      </w:r>
+    </w:p>
+    <w:p>
+      <w:pPr>
+        <w:pStyle w:val="af4"/>
         <w:ind w:left="857"/>
-      </w:pPr>
-    </w:p>
-    <w:p>
-      <w:pPr>
-        <w:pStyle w:val="ListParagraph"/>
-        <w:ind w:left="857"/>
+        <w:rPr>
+          <w:lang w:eastAsia="zh-CN"/>
+        </w:rPr>
       </w:pPr>
     </w:p>
     <w:p>
@@ -793,12 +1030,13 @@
     <w:p/>
     <w:p>
       <w:r>
+        <w:lastRenderedPageBreak/>
         <w:br w:type="page"/>
       </w:r>
     </w:p>
     <w:p>
       <w:pPr>
-        <w:pStyle w:val="Heading1"/>
+        <w:pStyle w:val="1"/>
         <w:numPr>
           <w:ilvl w:val="0"/>
           <w:numId w:val="2"/>
@@ -846,8 +1084,17 @@
           <w:i/>
           <w:color w:val="FF0000"/>
         </w:rPr>
-        <w:t>. Remember to consider ALL project activities – anything you do or will need to do should be included in the WBS</w:t>
-      </w:r>
+        <w:t xml:space="preserve">. Remember to consider ALL project activities – anything you do or will need to do should be included in the </w:t>
+      </w:r>
+      <w:proofErr w:type="gramStart"/>
+      <w:r>
+        <w:rPr>
+          <w:i/>
+          <w:color w:val="FF0000"/>
+        </w:rPr>
+        <w:t>WBS</w:t>
+      </w:r>
+      <w:proofErr w:type="gramEnd"/>
     </w:p>
     <w:p>
       <w:pPr>
@@ -929,8 +1176,6 @@
         </w:rPr>
         <w:t>Activity Definition</w:t>
       </w:r>
-      <w:bookmarkStart w:id="4" w:name="_GoBack"/>
-      <w:bookmarkEnd w:id="4"/>
     </w:p>
     <w:p>
       <w:pPr>
@@ -962,13 +1207,13 @@
     </w:p>
     <w:p>
       <w:pPr>
-        <w:pStyle w:val="Heading1"/>
+        <w:pStyle w:val="1"/>
         <w:numPr>
           <w:ilvl w:val="0"/>
           <w:numId w:val="2"/>
         </w:numPr>
       </w:pPr>
-      <w:bookmarkStart w:id="5" w:name="_Toc46748292"/>
+      <w:bookmarkStart w:id="4" w:name="_Toc46748292"/>
       <w:r>
         <w:lastRenderedPageBreak/>
         <w:t>Activity Definition</w:t>
@@ -976,11 +1221,11 @@
       <w:r>
         <w:t xml:space="preserve"> &amp; Estimation</w:t>
       </w:r>
-      <w:bookmarkEnd w:id="5"/>
-    </w:p>
-    <w:p>
-      <w:pPr>
-        <w:pStyle w:val="ListParagraph"/>
+      <w:bookmarkEnd w:id="4"/>
+    </w:p>
+    <w:p>
+      <w:pPr>
+        <w:pStyle w:val="af4"/>
       </w:pPr>
     </w:p>
     <w:p>
@@ -1027,22 +1272,22 @@
     </w:p>
     <w:p>
       <w:pPr>
-        <w:pStyle w:val="Heading1"/>
+        <w:pStyle w:val="1"/>
         <w:numPr>
           <w:ilvl w:val="0"/>
           <w:numId w:val="2"/>
         </w:numPr>
       </w:pPr>
-      <w:bookmarkStart w:id="6" w:name="_Toc46748293"/>
+      <w:bookmarkStart w:id="5" w:name="_Toc46748293"/>
       <w:r>
         <w:lastRenderedPageBreak/>
         <w:t>Gantt Chart</w:t>
       </w:r>
-      <w:bookmarkEnd w:id="6"/>
-    </w:p>
-    <w:p>
-      <w:pPr>
-        <w:pStyle w:val="ListParagraph"/>
+      <w:bookmarkEnd w:id="5"/>
+    </w:p>
+    <w:p>
+      <w:pPr>
+        <w:pStyle w:val="af4"/>
         <w:ind w:left="432"/>
       </w:pPr>
     </w:p>
@@ -1080,7 +1325,7 @@
 </file>
 
 <file path=word/numbering.xml><?xml version="1.0" encoding="utf-8"?>
-<w:numbering xmlns:wpc="http://schemas.microsoft.com/office/word/2010/wordprocessingCanvas" xmlns:cx="http://schemas.microsoft.com/office/drawing/2014/chartex" xmlns:cx1="http://schemas.microsoft.com/office/drawing/2015/9/8/chartex" xmlns:mc="http://schemas.openxmlformats.org/markup-compatibility/2006" xmlns:o="urn:schemas-microsoft-com:office:office" xmlns:r="http://schemas.openxmlformats.org/officeDocument/2006/relationships" xmlns:m="http://schemas.openxmlformats.org/officeDocument/2006/math" xmlns:v="urn:schemas-microsoft-com:vml" xmlns:wp14="http://schemas.microsoft.com/office/word/2010/wordprocessingDrawing" xmlns:wp="http://schemas.openxmlformats.org/drawingml/2006/wordprocessingDrawing" xmlns:w10="urn:schemas-microsoft-com:office:word" xmlns:w="http://schemas.openxmlformats.org/wordprocessingml/2006/main" xmlns:w14="http://schemas.microsoft.com/office/word/2010/wordml" xmlns:w15="http://schemas.microsoft.com/office/word/2012/wordml" xmlns:w16se="http://schemas.microsoft.com/office/word/2015/wordml/symex" xmlns:wpg="http://schemas.microsoft.com/office/word/2010/wordprocessingGroup" xmlns:wpi="http://schemas.microsoft.com/office/word/2010/wordprocessingInk" xmlns:wne="http://schemas.microsoft.com/office/word/2006/wordml" xmlns:wps="http://schemas.microsoft.com/office/word/2010/wordprocessingShape" mc:Ignorable="w14 w15 w16se wp14">
+<w:numbering xmlns:wpc="http://schemas.microsoft.com/office/word/2010/wordprocessingCanvas" xmlns:cx="http://schemas.microsoft.com/office/drawing/2014/chartex" xmlns:cx1="http://schemas.microsoft.com/office/drawing/2015/9/8/chartex" xmlns:cx2="http://schemas.microsoft.com/office/drawing/2015/10/21/chartex" xmlns:cx3="http://schemas.microsoft.com/office/drawing/2016/5/9/chartex" xmlns:cx4="http://schemas.microsoft.com/office/drawing/2016/5/10/chartex" xmlns:cx5="http://schemas.microsoft.com/office/drawing/2016/5/11/chartex" xmlns:cx6="http://schemas.microsoft.com/office/drawing/2016/5/12/chartex" xmlns:cx7="http://schemas.microsoft.com/office/drawing/2016/5/13/chartex" xmlns:cx8="http://schemas.microsoft.com/office/drawing/2016/5/14/chartex" xmlns:mc="http://schemas.openxmlformats.org/markup-compatibility/2006" xmlns:aink="http://schemas.microsoft.com/office/drawing/2016/ink" xmlns:am3d="http://schemas.microsoft.com/office/drawing/2017/model3d" xmlns:o="urn:schemas-microsoft-com:office:office" xmlns:oel="http://schemas.microsoft.com/office/2019/extlst" xmlns:r="http://schemas.openxmlformats.org/officeDocument/2006/relationships" xmlns:m="http://schemas.openxmlformats.org/officeDocument/2006/math" xmlns:v="urn:schemas-microsoft-com:vml" xmlns:wp14="http://schemas.microsoft.com/office/word/2010/wordprocessingDrawing" xmlns:wp="http://schemas.openxmlformats.org/drawingml/2006/wordprocessingDrawing" xmlns:w10="urn:schemas-microsoft-com:office:word" xmlns:w="http://schemas.openxmlformats.org/wordprocessingml/2006/main" xmlns:w14="http://schemas.microsoft.com/office/word/2010/wordml" xmlns:w15="http://schemas.microsoft.com/office/word/2012/wordml" xmlns:w16cex="http://schemas.microsoft.com/office/word/2018/wordml/cex" xmlns:w16cid="http://schemas.microsoft.com/office/word/2016/wordml/cid" xmlns:w16="http://schemas.microsoft.com/office/word/2018/wordml" xmlns:w16sdtdh="http://schemas.microsoft.com/office/word/2020/wordml/sdtdatahash" xmlns:w16se="http://schemas.microsoft.com/office/word/2015/wordml/symex" xmlns:wpg="http://schemas.microsoft.com/office/word/2010/wordprocessingGroup" xmlns:wpi="http://schemas.microsoft.com/office/word/2010/wordprocessingInk" xmlns:wne="http://schemas.microsoft.com/office/word/2006/wordml" xmlns:wps="http://schemas.microsoft.com/office/word/2010/wordprocessingShape" mc:Ignorable="w14 w15 w16se w16cid w16 w16cex w16sdtdh wp14">
   <w:abstractNum w:abstractNumId="0" w15:restartNumberingAfterBreak="0">
     <w:nsid w:val="375D36C8"/>
     <w:multiLevelType w:val="multilevel"/>
@@ -1307,17 +1552,17 @@
       </w:rPr>
     </w:lvl>
   </w:abstractNum>
-  <w:num w:numId="1">
+  <w:num w:numId="1" w16cid:durableId="139343797">
     <w:abstractNumId w:val="0"/>
   </w:num>
-  <w:num w:numId="2">
+  <w:num w:numId="2" w16cid:durableId="958880918">
     <w:abstractNumId w:val="1"/>
   </w:num>
 </w:numbering>
 </file>
 
 <file path=word/styles.xml><?xml version="1.0" encoding="utf-8"?>
-<w:styles xmlns:mc="http://schemas.openxmlformats.org/markup-compatibility/2006" xmlns:r="http://schemas.openxmlformats.org/officeDocument/2006/relationships" xmlns:w="http://schemas.openxmlformats.org/wordprocessingml/2006/main" xmlns:w14="http://schemas.microsoft.com/office/word/2010/wordml" xmlns:w15="http://schemas.microsoft.com/office/word/2012/wordml" xmlns:w16se="http://schemas.microsoft.com/office/word/2015/wordml/symex" mc:Ignorable="w14 w15 w16se">
+<w:styles xmlns:mc="http://schemas.openxmlformats.org/markup-compatibility/2006" xmlns:r="http://schemas.openxmlformats.org/officeDocument/2006/relationships" xmlns:w="http://schemas.openxmlformats.org/wordprocessingml/2006/main" xmlns:w14="http://schemas.microsoft.com/office/word/2010/wordml" xmlns:w15="http://schemas.microsoft.com/office/word/2012/wordml" xmlns:w16cex="http://schemas.microsoft.com/office/word/2018/wordml/cex" xmlns:w16cid="http://schemas.microsoft.com/office/word/2016/wordml/cid" xmlns:w16="http://schemas.microsoft.com/office/word/2018/wordml" xmlns:w16sdtdh="http://schemas.microsoft.com/office/word/2020/wordml/sdtdatahash" xmlns:w16se="http://schemas.microsoft.com/office/word/2015/wordml/symex" mc:Ignorable="w14 w15 w16se w16cid w16 w16cex w16sdtdh">
   <w:docDefaults>
     <w:rPrDefault>
       <w:rPr>
@@ -1333,7 +1578,7 @@
       </w:pPr>
     </w:pPrDefault>
   </w:docDefaults>
-  <w:latentStyles w:defLockedState="0" w:defUIPriority="99" w:defSemiHidden="0" w:defUnhideWhenUsed="0" w:defQFormat="0" w:count="371">
+  <w:latentStyles w:defLockedState="0" w:defUIPriority="99" w:defSemiHidden="0" w:defUnhideWhenUsed="0" w:defQFormat="0" w:count="376">
     <w:lsdException w:name="Normal" w:uiPriority="0" w:qFormat="1"/>
     <w:lsdException w:name="heading 1" w:uiPriority="9" w:qFormat="1"/>
     <w:lsdException w:name="heading 2" w:semiHidden="1" w:uiPriority="9" w:unhideWhenUsed="1" w:qFormat="1"/>
@@ -1705,17 +1950,22 @@
     <w:lsdException w:name="List Table 5 Dark Accent 6" w:uiPriority="50"/>
     <w:lsdException w:name="List Table 6 Colorful Accent 6" w:uiPriority="51"/>
     <w:lsdException w:name="List Table 7 Colorful Accent 6" w:uiPriority="52"/>
+    <w:lsdException w:name="Mention" w:semiHidden="1" w:unhideWhenUsed="1"/>
+    <w:lsdException w:name="Smart Hyperlink" w:semiHidden="1" w:unhideWhenUsed="1"/>
+    <w:lsdException w:name="Hashtag" w:semiHidden="1" w:unhideWhenUsed="1"/>
+    <w:lsdException w:name="Unresolved Mention" w:semiHidden="1" w:unhideWhenUsed="1"/>
+    <w:lsdException w:name="Smart Link" w:semiHidden="1" w:unhideWhenUsed="1"/>
   </w:latentStyles>
-  <w:style w:type="paragraph" w:default="1" w:styleId="Normal">
+  <w:style w:type="paragraph" w:default="1" w:styleId="a">
     <w:name w:val="Normal"/>
     <w:qFormat/>
     <w:rsid w:val="00926CFD"/>
   </w:style>
-  <w:style w:type="paragraph" w:styleId="Heading1">
+  <w:style w:type="paragraph" w:styleId="1">
     <w:name w:val="heading 1"/>
-    <w:basedOn w:val="Normal"/>
-    <w:next w:val="Normal"/>
-    <w:link w:val="Heading1Char"/>
+    <w:basedOn w:val="a"/>
+    <w:next w:val="a"/>
+    <w:link w:val="10"/>
     <w:uiPriority w:val="9"/>
     <w:qFormat/>
     <w:rsid w:val="00926CFD"/>
@@ -1734,11 +1984,11 @@
       <w:szCs w:val="28"/>
     </w:rPr>
   </w:style>
-  <w:style w:type="paragraph" w:styleId="Heading2">
+  <w:style w:type="paragraph" w:styleId="2">
     <w:name w:val="heading 2"/>
-    <w:basedOn w:val="Normal"/>
-    <w:next w:val="Normal"/>
-    <w:link w:val="Heading2Char"/>
+    <w:basedOn w:val="a"/>
+    <w:next w:val="a"/>
+    <w:link w:val="20"/>
     <w:uiPriority w:val="9"/>
     <w:unhideWhenUsed/>
     <w:qFormat/>
@@ -1758,11 +2008,11 @@
       <w:szCs w:val="26"/>
     </w:rPr>
   </w:style>
-  <w:style w:type="paragraph" w:styleId="Heading3">
+  <w:style w:type="paragraph" w:styleId="3">
     <w:name w:val="heading 3"/>
-    <w:basedOn w:val="Normal"/>
-    <w:next w:val="Normal"/>
-    <w:link w:val="Heading3Char"/>
+    <w:basedOn w:val="a"/>
+    <w:next w:val="a"/>
+    <w:link w:val="30"/>
     <w:uiPriority w:val="9"/>
     <w:unhideWhenUsed/>
     <w:qFormat/>
@@ -1780,11 +2030,11 @@
       <w:color w:val="4A66AC" w:themeColor="accent1"/>
     </w:rPr>
   </w:style>
-  <w:style w:type="paragraph" w:styleId="Heading4">
+  <w:style w:type="paragraph" w:styleId="4">
     <w:name w:val="heading 4"/>
-    <w:basedOn w:val="Normal"/>
-    <w:next w:val="Normal"/>
-    <w:link w:val="Heading4Char"/>
+    <w:basedOn w:val="a"/>
+    <w:next w:val="a"/>
+    <w:link w:val="40"/>
     <w:uiPriority w:val="9"/>
     <w:semiHidden/>
     <w:unhideWhenUsed/>
@@ -1805,11 +2055,11 @@
       <w:color w:val="4A66AC" w:themeColor="accent1"/>
     </w:rPr>
   </w:style>
-  <w:style w:type="paragraph" w:styleId="Heading5">
+  <w:style w:type="paragraph" w:styleId="5">
     <w:name w:val="heading 5"/>
-    <w:basedOn w:val="Normal"/>
-    <w:next w:val="Normal"/>
-    <w:link w:val="Heading5Char"/>
+    <w:basedOn w:val="a"/>
+    <w:next w:val="a"/>
+    <w:link w:val="50"/>
     <w:uiPriority w:val="9"/>
     <w:semiHidden/>
     <w:unhideWhenUsed/>
@@ -1826,11 +2076,11 @@
       <w:color w:val="243255" w:themeColor="accent1" w:themeShade="7F"/>
     </w:rPr>
   </w:style>
-  <w:style w:type="paragraph" w:styleId="Heading6">
+  <w:style w:type="paragraph" w:styleId="6">
     <w:name w:val="heading 6"/>
-    <w:basedOn w:val="Normal"/>
-    <w:next w:val="Normal"/>
-    <w:link w:val="Heading6Char"/>
+    <w:basedOn w:val="a"/>
+    <w:next w:val="a"/>
+    <w:link w:val="60"/>
     <w:uiPriority w:val="9"/>
     <w:semiHidden/>
     <w:unhideWhenUsed/>
@@ -1849,11 +2099,11 @@
       <w:color w:val="243255" w:themeColor="accent1" w:themeShade="7F"/>
     </w:rPr>
   </w:style>
-  <w:style w:type="paragraph" w:styleId="Heading7">
+  <w:style w:type="paragraph" w:styleId="7">
     <w:name w:val="heading 7"/>
-    <w:basedOn w:val="Normal"/>
-    <w:next w:val="Normal"/>
-    <w:link w:val="Heading7Char"/>
+    <w:basedOn w:val="a"/>
+    <w:next w:val="a"/>
+    <w:link w:val="70"/>
     <w:uiPriority w:val="9"/>
     <w:semiHidden/>
     <w:unhideWhenUsed/>
@@ -1872,11 +2122,11 @@
       <w:color w:val="404040" w:themeColor="text1" w:themeTint="BF"/>
     </w:rPr>
   </w:style>
-  <w:style w:type="paragraph" w:styleId="Heading8">
+  <w:style w:type="paragraph" w:styleId="8">
     <w:name w:val="heading 8"/>
-    <w:basedOn w:val="Normal"/>
-    <w:next w:val="Normal"/>
-    <w:link w:val="Heading8Char"/>
+    <w:basedOn w:val="a"/>
+    <w:next w:val="a"/>
+    <w:link w:val="80"/>
     <w:uiPriority w:val="9"/>
     <w:semiHidden/>
     <w:unhideWhenUsed/>
@@ -1895,11 +2145,11 @@
       <w:szCs w:val="20"/>
     </w:rPr>
   </w:style>
-  <w:style w:type="paragraph" w:styleId="Heading9">
+  <w:style w:type="paragraph" w:styleId="9">
     <w:name w:val="heading 9"/>
-    <w:basedOn w:val="Normal"/>
-    <w:next w:val="Normal"/>
-    <w:link w:val="Heading9Char"/>
+    <w:basedOn w:val="a"/>
+    <w:next w:val="a"/>
+    <w:link w:val="90"/>
     <w:uiPriority w:val="9"/>
     <w:semiHidden/>
     <w:unhideWhenUsed/>
@@ -1920,13 +2170,13 @@
       <w:szCs w:val="20"/>
     </w:rPr>
   </w:style>
-  <w:style w:type="character" w:default="1" w:styleId="DefaultParagraphFont">
+  <w:style w:type="character" w:default="1" w:styleId="a0">
     <w:name w:val="Default Paragraph Font"/>
     <w:uiPriority w:val="1"/>
     <w:semiHidden/>
     <w:unhideWhenUsed/>
   </w:style>
-  <w:style w:type="table" w:default="1" w:styleId="TableNormal">
+  <w:style w:type="table" w:default="1" w:styleId="a1">
     <w:name w:val="Normal Table"/>
     <w:uiPriority w:val="99"/>
     <w:semiHidden/>
@@ -1941,16 +2191,16 @@
       </w:tblCellMar>
     </w:tblPr>
   </w:style>
-  <w:style w:type="numbering" w:default="1" w:styleId="NoList">
+  <w:style w:type="numbering" w:default="1" w:styleId="a2">
     <w:name w:val="No List"/>
     <w:uiPriority w:val="99"/>
     <w:semiHidden/>
     <w:unhideWhenUsed/>
   </w:style>
-  <w:style w:type="character" w:customStyle="1" w:styleId="Heading1Char">
-    <w:name w:val="Heading 1 Char"/>
-    <w:basedOn w:val="DefaultParagraphFont"/>
-    <w:link w:val="Heading1"/>
+  <w:style w:type="character" w:customStyle="1" w:styleId="10">
+    <w:name w:val="标题 1 字符"/>
+    <w:basedOn w:val="a0"/>
+    <w:link w:val="1"/>
     <w:uiPriority w:val="9"/>
     <w:rsid w:val="00926CFD"/>
     <w:rPr>
@@ -1962,10 +2212,10 @@
       <w:szCs w:val="28"/>
     </w:rPr>
   </w:style>
-  <w:style w:type="character" w:customStyle="1" w:styleId="Heading2Char">
-    <w:name w:val="Heading 2 Char"/>
-    <w:basedOn w:val="DefaultParagraphFont"/>
-    <w:link w:val="Heading2"/>
+  <w:style w:type="character" w:customStyle="1" w:styleId="20">
+    <w:name w:val="标题 2 字符"/>
+    <w:basedOn w:val="a0"/>
+    <w:link w:val="2"/>
     <w:uiPriority w:val="9"/>
     <w:rsid w:val="00926CFD"/>
     <w:rPr>
@@ -1977,10 +2227,10 @@
       <w:szCs w:val="26"/>
     </w:rPr>
   </w:style>
-  <w:style w:type="character" w:customStyle="1" w:styleId="Heading3Char">
-    <w:name w:val="Heading 3 Char"/>
-    <w:basedOn w:val="DefaultParagraphFont"/>
-    <w:link w:val="Heading3"/>
+  <w:style w:type="character" w:customStyle="1" w:styleId="30">
+    <w:name w:val="标题 3 字符"/>
+    <w:basedOn w:val="a0"/>
+    <w:link w:val="3"/>
     <w:uiPriority w:val="9"/>
     <w:rsid w:val="00926CFD"/>
     <w:rPr>
@@ -1990,10 +2240,10 @@
       <w:color w:val="4A66AC" w:themeColor="accent1"/>
     </w:rPr>
   </w:style>
-  <w:style w:type="character" w:customStyle="1" w:styleId="Heading4Char">
-    <w:name w:val="Heading 4 Char"/>
-    <w:basedOn w:val="DefaultParagraphFont"/>
-    <w:link w:val="Heading4"/>
+  <w:style w:type="character" w:customStyle="1" w:styleId="40">
+    <w:name w:val="标题 4 字符"/>
+    <w:basedOn w:val="a0"/>
+    <w:link w:val="4"/>
     <w:uiPriority w:val="9"/>
     <w:semiHidden/>
     <w:rsid w:val="00926CFD"/>
@@ -2006,10 +2256,10 @@
       <w:color w:val="4A66AC" w:themeColor="accent1"/>
     </w:rPr>
   </w:style>
-  <w:style w:type="character" w:customStyle="1" w:styleId="Heading5Char">
-    <w:name w:val="Heading 5 Char"/>
-    <w:basedOn w:val="DefaultParagraphFont"/>
-    <w:link w:val="Heading5"/>
+  <w:style w:type="character" w:customStyle="1" w:styleId="50">
+    <w:name w:val="标题 5 字符"/>
+    <w:basedOn w:val="a0"/>
+    <w:link w:val="5"/>
     <w:uiPriority w:val="9"/>
     <w:semiHidden/>
     <w:rsid w:val="00926CFD"/>
@@ -2018,10 +2268,10 @@
       <w:color w:val="243255" w:themeColor="accent1" w:themeShade="7F"/>
     </w:rPr>
   </w:style>
-  <w:style w:type="character" w:customStyle="1" w:styleId="Heading6Char">
-    <w:name w:val="Heading 6 Char"/>
-    <w:basedOn w:val="DefaultParagraphFont"/>
-    <w:link w:val="Heading6"/>
+  <w:style w:type="character" w:customStyle="1" w:styleId="60">
+    <w:name w:val="标题 6 字符"/>
+    <w:basedOn w:val="a0"/>
+    <w:link w:val="6"/>
     <w:uiPriority w:val="9"/>
     <w:semiHidden/>
     <w:rsid w:val="00926CFD"/>
@@ -2032,10 +2282,10 @@
       <w:color w:val="243255" w:themeColor="accent1" w:themeShade="7F"/>
     </w:rPr>
   </w:style>
-  <w:style w:type="character" w:customStyle="1" w:styleId="Heading7Char">
-    <w:name w:val="Heading 7 Char"/>
-    <w:basedOn w:val="DefaultParagraphFont"/>
-    <w:link w:val="Heading7"/>
+  <w:style w:type="character" w:customStyle="1" w:styleId="70">
+    <w:name w:val="标题 7 字符"/>
+    <w:basedOn w:val="a0"/>
+    <w:link w:val="7"/>
     <w:uiPriority w:val="9"/>
     <w:semiHidden/>
     <w:rsid w:val="00926CFD"/>
@@ -2046,10 +2296,10 @@
       <w:color w:val="404040" w:themeColor="text1" w:themeTint="BF"/>
     </w:rPr>
   </w:style>
-  <w:style w:type="character" w:customStyle="1" w:styleId="Heading8Char">
-    <w:name w:val="Heading 8 Char"/>
-    <w:basedOn w:val="DefaultParagraphFont"/>
-    <w:link w:val="Heading8"/>
+  <w:style w:type="character" w:customStyle="1" w:styleId="80">
+    <w:name w:val="标题 8 字符"/>
+    <w:basedOn w:val="a0"/>
+    <w:link w:val="8"/>
     <w:uiPriority w:val="9"/>
     <w:semiHidden/>
     <w:rsid w:val="00926CFD"/>
@@ -2060,10 +2310,10 @@
       <w:szCs w:val="20"/>
     </w:rPr>
   </w:style>
-  <w:style w:type="character" w:customStyle="1" w:styleId="Heading9Char">
-    <w:name w:val="Heading 9 Char"/>
-    <w:basedOn w:val="DefaultParagraphFont"/>
-    <w:link w:val="Heading9"/>
+  <w:style w:type="character" w:customStyle="1" w:styleId="90">
+    <w:name w:val="标题 9 字符"/>
+    <w:basedOn w:val="a0"/>
+    <w:link w:val="9"/>
     <w:uiPriority w:val="9"/>
     <w:semiHidden/>
     <w:rsid w:val="00926CFD"/>
@@ -2076,10 +2326,10 @@
       <w:szCs w:val="20"/>
     </w:rPr>
   </w:style>
-  <w:style w:type="paragraph" w:styleId="Caption">
+  <w:style w:type="paragraph" w:styleId="a3">
     <w:name w:val="caption"/>
-    <w:basedOn w:val="Normal"/>
-    <w:next w:val="Normal"/>
+    <w:basedOn w:val="a"/>
+    <w:next w:val="a"/>
     <w:uiPriority w:val="35"/>
     <w:semiHidden/>
     <w:unhideWhenUsed/>
@@ -2096,11 +2346,11 @@
       <w:szCs w:val="18"/>
     </w:rPr>
   </w:style>
-  <w:style w:type="paragraph" w:styleId="Title">
+  <w:style w:type="paragraph" w:styleId="a4">
     <w:name w:val="Title"/>
-    <w:basedOn w:val="Normal"/>
-    <w:next w:val="Normal"/>
-    <w:link w:val="TitleChar"/>
+    <w:basedOn w:val="a"/>
+    <w:next w:val="a"/>
+    <w:link w:val="a5"/>
     <w:uiPriority w:val="10"/>
     <w:qFormat/>
     <w:rsid w:val="00926CFD"/>
@@ -2119,10 +2369,10 @@
       <w:szCs w:val="52"/>
     </w:rPr>
   </w:style>
-  <w:style w:type="character" w:customStyle="1" w:styleId="TitleChar">
-    <w:name w:val="Title Char"/>
-    <w:basedOn w:val="DefaultParagraphFont"/>
-    <w:link w:val="Title"/>
+  <w:style w:type="character" w:customStyle="1" w:styleId="a5">
+    <w:name w:val="标题 字符"/>
+    <w:basedOn w:val="a0"/>
+    <w:link w:val="a4"/>
     <w:uiPriority w:val="10"/>
     <w:rsid w:val="00926CFD"/>
     <w:rPr>
@@ -2133,11 +2383,11 @@
       <w:szCs w:val="52"/>
     </w:rPr>
   </w:style>
-  <w:style w:type="paragraph" w:styleId="Subtitle">
+  <w:style w:type="paragraph" w:styleId="a6">
     <w:name w:val="Subtitle"/>
-    <w:basedOn w:val="Normal"/>
-    <w:next w:val="Normal"/>
-    <w:link w:val="SubtitleChar"/>
+    <w:basedOn w:val="a"/>
+    <w:next w:val="a"/>
+    <w:link w:val="a7"/>
     <w:uiPriority w:val="11"/>
     <w:qFormat/>
     <w:rsid w:val="00926CFD"/>
@@ -2156,10 +2406,10 @@
       <w:szCs w:val="24"/>
     </w:rPr>
   </w:style>
-  <w:style w:type="character" w:customStyle="1" w:styleId="SubtitleChar">
-    <w:name w:val="Subtitle Char"/>
-    <w:basedOn w:val="DefaultParagraphFont"/>
-    <w:link w:val="Subtitle"/>
+  <w:style w:type="character" w:customStyle="1" w:styleId="a7">
+    <w:name w:val="副标题 字符"/>
+    <w:basedOn w:val="a0"/>
+    <w:link w:val="a6"/>
     <w:uiPriority w:val="11"/>
     <w:rsid w:val="00926CFD"/>
     <w:rPr>
@@ -2172,9 +2422,9 @@
       <w:szCs w:val="24"/>
     </w:rPr>
   </w:style>
-  <w:style w:type="character" w:styleId="Strong">
+  <w:style w:type="character" w:styleId="a8">
     <w:name w:val="Strong"/>
-    <w:basedOn w:val="DefaultParagraphFont"/>
+    <w:basedOn w:val="a0"/>
     <w:uiPriority w:val="22"/>
     <w:qFormat/>
     <w:rsid w:val="00926CFD"/>
@@ -2183,9 +2433,9 @@
       <w:bCs/>
     </w:rPr>
   </w:style>
-  <w:style w:type="character" w:styleId="Emphasis">
+  <w:style w:type="character" w:styleId="a9">
     <w:name w:val="Emphasis"/>
-    <w:basedOn w:val="DefaultParagraphFont"/>
+    <w:basedOn w:val="a0"/>
     <w:uiPriority w:val="20"/>
     <w:qFormat/>
     <w:rsid w:val="00926CFD"/>
@@ -2194,7 +2444,7 @@
       <w:iCs/>
     </w:rPr>
   </w:style>
-  <w:style w:type="paragraph" w:styleId="NoSpacing">
+  <w:style w:type="paragraph" w:styleId="aa">
     <w:name w:val="No Spacing"/>
     <w:uiPriority w:val="1"/>
     <w:qFormat/>
@@ -2203,11 +2453,11 @@
       <w:spacing w:after="0" w:line="240" w:lineRule="auto"/>
     </w:pPr>
   </w:style>
-  <w:style w:type="paragraph" w:styleId="Quote">
+  <w:style w:type="paragraph" w:styleId="ab">
     <w:name w:val="Quote"/>
-    <w:basedOn w:val="Normal"/>
-    <w:next w:val="Normal"/>
-    <w:link w:val="QuoteChar"/>
+    <w:basedOn w:val="a"/>
+    <w:next w:val="a"/>
+    <w:link w:val="ac"/>
     <w:uiPriority w:val="29"/>
     <w:qFormat/>
     <w:rsid w:val="00926CFD"/>
@@ -2217,10 +2467,10 @@
       <w:color w:val="000000" w:themeColor="text1"/>
     </w:rPr>
   </w:style>
-  <w:style w:type="character" w:customStyle="1" w:styleId="QuoteChar">
-    <w:name w:val="Quote Char"/>
-    <w:basedOn w:val="DefaultParagraphFont"/>
-    <w:link w:val="Quote"/>
+  <w:style w:type="character" w:customStyle="1" w:styleId="ac">
+    <w:name w:val="引用 字符"/>
+    <w:basedOn w:val="a0"/>
+    <w:link w:val="ab"/>
     <w:uiPriority w:val="29"/>
     <w:rsid w:val="00926CFD"/>
     <w:rPr>
@@ -2229,11 +2479,11 @@
       <w:color w:val="000000" w:themeColor="text1"/>
     </w:rPr>
   </w:style>
-  <w:style w:type="paragraph" w:styleId="IntenseQuote">
+  <w:style w:type="paragraph" w:styleId="ad">
     <w:name w:val="Intense Quote"/>
-    <w:basedOn w:val="Normal"/>
-    <w:next w:val="Normal"/>
-    <w:link w:val="IntenseQuoteChar"/>
+    <w:basedOn w:val="a"/>
+    <w:next w:val="a"/>
+    <w:link w:val="ae"/>
     <w:uiPriority w:val="30"/>
     <w:qFormat/>
     <w:rsid w:val="00926CFD"/>
@@ -2252,10 +2502,10 @@
       <w:color w:val="4A66AC" w:themeColor="accent1"/>
     </w:rPr>
   </w:style>
-  <w:style w:type="character" w:customStyle="1" w:styleId="IntenseQuoteChar">
-    <w:name w:val="Intense Quote Char"/>
-    <w:basedOn w:val="DefaultParagraphFont"/>
-    <w:link w:val="IntenseQuote"/>
+  <w:style w:type="character" w:customStyle="1" w:styleId="ae">
+    <w:name w:val="明显引用 字符"/>
+    <w:basedOn w:val="a0"/>
+    <w:link w:val="ad"/>
     <w:uiPriority w:val="30"/>
     <w:rsid w:val="00926CFD"/>
     <w:rPr>
@@ -2266,9 +2516,9 @@
       <w:color w:val="4A66AC" w:themeColor="accent1"/>
     </w:rPr>
   </w:style>
-  <w:style w:type="character" w:styleId="SubtleEmphasis">
+  <w:style w:type="character" w:styleId="af">
     <w:name w:val="Subtle Emphasis"/>
-    <w:basedOn w:val="DefaultParagraphFont"/>
+    <w:basedOn w:val="a0"/>
     <w:uiPriority w:val="19"/>
     <w:qFormat/>
     <w:rsid w:val="00926CFD"/>
@@ -2278,9 +2528,9 @@
       <w:color w:val="808080" w:themeColor="text1" w:themeTint="7F"/>
     </w:rPr>
   </w:style>
-  <w:style w:type="character" w:styleId="IntenseEmphasis">
+  <w:style w:type="character" w:styleId="af0">
     <w:name w:val="Intense Emphasis"/>
-    <w:basedOn w:val="DefaultParagraphFont"/>
+    <w:basedOn w:val="a0"/>
     <w:uiPriority w:val="21"/>
     <w:qFormat/>
     <w:rsid w:val="00926CFD"/>
@@ -2292,9 +2542,9 @@
       <w:color w:val="4A66AC" w:themeColor="accent1"/>
     </w:rPr>
   </w:style>
-  <w:style w:type="character" w:styleId="SubtleReference">
+  <w:style w:type="character" w:styleId="af1">
     <w:name w:val="Subtle Reference"/>
-    <w:basedOn w:val="DefaultParagraphFont"/>
+    <w:basedOn w:val="a0"/>
     <w:uiPriority w:val="31"/>
     <w:qFormat/>
     <w:rsid w:val="00926CFD"/>
@@ -2304,9 +2554,9 @@
       <w:u w:val="single"/>
     </w:rPr>
   </w:style>
-  <w:style w:type="character" w:styleId="IntenseReference">
+  <w:style w:type="character" w:styleId="af2">
     <w:name w:val="Intense Reference"/>
-    <w:basedOn w:val="DefaultParagraphFont"/>
+    <w:basedOn w:val="a0"/>
     <w:uiPriority w:val="32"/>
     <w:qFormat/>
     <w:rsid w:val="00926CFD"/>
@@ -2319,9 +2569,9 @@
       <w:u w:val="single"/>
     </w:rPr>
   </w:style>
-  <w:style w:type="character" w:styleId="BookTitle">
+  <w:style w:type="character" w:styleId="af3">
     <w:name w:val="Book Title"/>
-    <w:basedOn w:val="DefaultParagraphFont"/>
+    <w:basedOn w:val="a0"/>
     <w:uiPriority w:val="33"/>
     <w:qFormat/>
     <w:rsid w:val="00926CFD"/>
@@ -2332,10 +2582,10 @@
       <w:spacing w:val="5"/>
     </w:rPr>
   </w:style>
-  <w:style w:type="paragraph" w:styleId="TOCHeading">
+  <w:style w:type="paragraph" w:styleId="TOC">
     <w:name w:val="TOC Heading"/>
-    <w:basedOn w:val="Heading1"/>
-    <w:next w:val="Normal"/>
+    <w:basedOn w:val="1"/>
+    <w:next w:val="a"/>
     <w:uiPriority w:val="39"/>
     <w:unhideWhenUsed/>
     <w:qFormat/>
@@ -2344,9 +2594,9 @@
       <w:outlineLvl w:val="9"/>
     </w:pPr>
   </w:style>
-  <w:style w:type="paragraph" w:styleId="ListParagraph">
+  <w:style w:type="paragraph" w:styleId="af4">
     <w:name w:val="List Paragraph"/>
-    <w:basedOn w:val="Normal"/>
+    <w:basedOn w:val="a"/>
     <w:uiPriority w:val="34"/>
     <w:qFormat/>
     <w:rsid w:val="00926CFD"/>
@@ -2357,8 +2607,8 @@
   </w:style>
   <w:style w:type="paragraph" w:styleId="TOC1">
     <w:name w:val="toc 1"/>
-    <w:basedOn w:val="Normal"/>
-    <w:next w:val="Normal"/>
+    <w:basedOn w:val="a"/>
+    <w:next w:val="a"/>
     <w:autoRedefine/>
     <w:uiPriority w:val="39"/>
     <w:unhideWhenUsed/>
@@ -2367,9 +2617,9 @@
       <w:spacing w:after="100"/>
     </w:pPr>
   </w:style>
-  <w:style w:type="character" w:styleId="Hyperlink">
+  <w:style w:type="character" w:styleId="af5">
     <w:name w:val="Hyperlink"/>
-    <w:basedOn w:val="DefaultParagraphFont"/>
+    <w:basedOn w:val="a0"/>
     <w:uiPriority w:val="99"/>
     <w:unhideWhenUsed/>
     <w:rsid w:val="00926CFD"/>
@@ -2380,8 +2630,8 @@
   </w:style>
   <w:style w:type="paragraph" w:styleId="TOC2">
     <w:name w:val="toc 2"/>
-    <w:basedOn w:val="Normal"/>
-    <w:next w:val="Normal"/>
+    <w:basedOn w:val="a"/>
+    <w:next w:val="a"/>
     <w:autoRedefine/>
     <w:uiPriority w:val="39"/>
     <w:unhideWhenUsed/>
@@ -2393,8 +2643,8 @@
   </w:style>
   <w:style w:type="paragraph" w:styleId="TOC3">
     <w:name w:val="toc 3"/>
-    <w:basedOn w:val="Normal"/>
-    <w:next w:val="Normal"/>
+    <w:basedOn w:val="a"/>
+    <w:next w:val="a"/>
     <w:autoRedefine/>
     <w:uiPriority w:val="39"/>
     <w:unhideWhenUsed/>
@@ -2682,4 +2932,10 @@
     <ds:schemaRef ds:uri="http://schemas.openxmlformats.org/officeDocument/2006/bibliography"/>
   </ds:schemaRefs>
 </ds:datastoreItem>
+</file>
+
+<file path=docMetadata/LabelInfo.xml><?xml version="1.0" encoding="utf-8"?>
+<clbl:labelList xmlns:clbl="http://schemas.microsoft.com/office/2020/mipLabelMetadata">
+  <clbl:label id="{c9f92db8-2851-4df9-9d12-fab52f5b1415}" enabled="1" method="Standard" siteId="{5a7cc8ab-a4dc-4f9b-bf60-66714049ad62}" contentBits="0" removed="0"/>
+</clbl:labelList>
 </file>
</xml_diff>

<commit_message>
I update WBS & project plan
</commit_message>
<xml_diff>
--- a/Project Plan.docx
+++ b/Project Plan.docx
@@ -737,31 +737,7 @@
         <w:rPr>
           <w:i/>
         </w:rPr>
-        <w:t xml:space="preserve">This project aims to develop a data analysis and visualization tool for </w:t>
-      </w:r>
-      <w:r>
-        <w:rPr>
-          <w:i/>
-        </w:rPr>
-        <w:t>analysing</w:t>
-      </w:r>
-      <w:r>
-        <w:rPr>
-          <w:i/>
-        </w:rPr>
-        <w:t xml:space="preserve"> Airbnb open data in Sydney. Airbnb is a global home rental platform and Sydney, as a popular tourist destination, has a large number of Airbnb listings. Both hosts and renters face various challenges, such as how to set or find the right price and understand which areas are most popular. This tool aims to provide valuable insights to both hosts and renters by </w:t>
-      </w:r>
-      <w:r>
-        <w:rPr>
-          <w:i/>
-        </w:rPr>
-        <w:t>analysing</w:t>
-      </w:r>
-      <w:r>
-        <w:rPr>
-          <w:i/>
-        </w:rPr>
-        <w:t xml:space="preserve"> and visualizing this data.</w:t>
+        <w:t>This project aims to develop a data analysis and visualization tool for analysing Airbnb open data in Sydney. Airbnb is a global home rental platform and Sydney, as a popular tourist destination, has a large number of Airbnb listings. Both hosts and renters face various challenges, such as how to set or find the right price and understand which areas are most popular. This tool aims to provide valuable insights to both hosts and renters by analysing and visualizing this data.</w:t>
       </w:r>
     </w:p>
     <w:p>
@@ -791,66 +767,39 @@
         <w:jc w:val="both"/>
       </w:pPr>
       <w:r>
-        <w:t xml:space="preserve">Data preprocessing: cleaning and organizing raw Airbnb </w:t>
-      </w:r>
-      <w:r>
-        <w:t>data.</w:t>
-      </w:r>
-    </w:p>
-    <w:p>
-      <w:pPr>
-        <w:jc w:val="both"/>
-      </w:pPr>
-      <w:r>
-        <w:t xml:space="preserve">Data analysis: </w:t>
-      </w:r>
-      <w:r>
-        <w:t xml:space="preserve">an </w:t>
-      </w:r>
-      <w:r>
-        <w:t xml:space="preserve">in-depth analysis of price, </w:t>
-      </w:r>
-      <w:r>
-        <w:t>location,</w:t>
-      </w:r>
-      <w:r>
-        <w:t xml:space="preserve"> and other relevant factors</w:t>
-      </w:r>
-    </w:p>
-    <w:p>
-      <w:pPr>
-        <w:jc w:val="both"/>
-      </w:pPr>
-      <w:r>
-        <w:t xml:space="preserve">Data visualization: developing visualization tools to present analysis results in the form of charts and </w:t>
-      </w:r>
-      <w:r>
-        <w:t>maps.</w:t>
-      </w:r>
-    </w:p>
-    <w:p>
-      <w:pPr>
-        <w:jc w:val="both"/>
-      </w:pPr>
-      <w:r>
-        <w:t xml:space="preserve">User interface design: create an intuitive and user-friendly interface for the </w:t>
-      </w:r>
-      <w:r>
-        <w:t>tool.</w:t>
-      </w:r>
-    </w:p>
-    <w:p>
-      <w:pPr>
-        <w:jc w:val="both"/>
-      </w:pPr>
-      <w:r>
-        <w:t>The expected outcome is a complete software tool that allows users to select different parameters (</w:t>
-      </w:r>
-      <w:r>
-        <w:t>e.g.,</w:t>
-      </w:r>
-      <w:r>
-        <w:t xml:space="preserve"> timeframe, region, etc.) for analysis and view clear and accurate visualization results.</w:t>
+        <w:t>Data preprocessing: cleaning and organizing raw Airbnb data.</w:t>
+      </w:r>
+    </w:p>
+    <w:p>
+      <w:pPr>
+        <w:jc w:val="both"/>
+      </w:pPr>
+      <w:r>
+        <w:t>Data analysis: an in-depth analysis of price, location, and other relevant factors</w:t>
+      </w:r>
+    </w:p>
+    <w:p>
+      <w:pPr>
+        <w:jc w:val="both"/>
+      </w:pPr>
+      <w:r>
+        <w:t>Data visualization: developing visualization tools to present analysis results in the form of charts and maps.</w:t>
+      </w:r>
+    </w:p>
+    <w:p>
+      <w:pPr>
+        <w:jc w:val="both"/>
+      </w:pPr>
+      <w:r>
+        <w:t>User interface design: create an intuitive and user-friendly interface for the tool.</w:t>
+      </w:r>
+    </w:p>
+    <w:p>
+      <w:pPr>
+        <w:jc w:val="both"/>
+      </w:pPr>
+      <w:r>
+        <w:t>The expected outcome is a complete software tool that allows users to select different parameters (e.g., timeframe, region, etc.) for analysis and view clear and accurate visualization results.</w:t>
       </w:r>
     </w:p>
     <w:p>
@@ -922,13 +871,7 @@
         <w:rPr>
           <w:lang w:eastAsia="zh-CN"/>
         </w:rPr>
-        <w:t>Background and scope definition of the project</w:t>
-      </w:r>
-      <w:r>
-        <w:rPr>
-          <w:lang w:eastAsia="zh-CN"/>
-        </w:rPr>
-        <w:t>.</w:t>
+        <w:t>Background and scope definition of the project.</w:t>
       </w:r>
     </w:p>
     <w:p>
@@ -945,13 +888,7 @@
         <w:rPr>
           <w:lang w:eastAsia="zh-CN"/>
         </w:rPr>
-        <w:t xml:space="preserve">Work Breakdown Structure (WBS) detailing all the different activities and tasks of the </w:t>
-      </w:r>
-      <w:r>
-        <w:rPr>
-          <w:lang w:eastAsia="zh-CN"/>
-        </w:rPr>
-        <w:t>project.</w:t>
+        <w:t>Work Breakdown Structure (WBS) detailing all the different activities and tasks of the project.</w:t>
       </w:r>
     </w:p>
     <w:p>
@@ -968,13 +905,7 @@
         <w:rPr>
           <w:lang w:eastAsia="zh-CN"/>
         </w:rPr>
-        <w:t xml:space="preserve">Activity Definitions and Estimates, defining clear content and responsibilities for each task or activity and providing time </w:t>
-      </w:r>
-      <w:r>
-        <w:rPr>
-          <w:lang w:eastAsia="zh-CN"/>
-        </w:rPr>
-        <w:t>estimates.</w:t>
+        <w:t>Activity Definitions and Estimates, defining clear content and responsibilities for each task or activity and providing time estimates.</w:t>
       </w:r>
     </w:p>
     <w:p>
@@ -991,13 +922,7 @@
         <w:rPr>
           <w:lang w:eastAsia="zh-CN"/>
         </w:rPr>
-        <w:t xml:space="preserve">Gantt charts, showing the project's timeline and </w:t>
-      </w:r>
-      <w:r>
-        <w:rPr>
-          <w:lang w:eastAsia="zh-CN"/>
-        </w:rPr>
-        <w:t>schedule.</w:t>
+        <w:t>Gantt charts, showing the project's timeline and schedule.</w:t>
       </w:r>
     </w:p>
     <w:p>
@@ -1016,6 +941,12 @@
           <w:i/>
           <w:color w:val="FF0000"/>
         </w:rPr>
+        <w:sectPr>
+          <w:pgSz w:w="11906" w:h="16838"/>
+          <w:pgMar w:top="1440" w:right="1440" w:bottom="1440" w:left="1440" w:header="708" w:footer="708" w:gutter="0"/>
+          <w:cols w:space="708"/>
+          <w:docGrid w:linePitch="360"/>
+        </w:sectPr>
       </w:pPr>
       <w:r>
         <w:rPr>
@@ -1026,14 +957,6 @@
       </w:r>
     </w:p>
     <w:p/>
-    <w:p/>
-    <w:p/>
-    <w:p>
-      <w:r>
-        <w:lastRenderedPageBreak/>
-        <w:br w:type="page"/>
-      </w:r>
-    </w:p>
     <w:p>
       <w:pPr>
         <w:pStyle w:val="1"/>
@@ -1044,7 +967,6 @@
       </w:pPr>
       <w:bookmarkStart w:id="3" w:name="_Toc46748291"/>
       <w:r>
-        <w:lastRenderedPageBreak/>
         <w:t>Work Breakdown Structure</w:t>
       </w:r>
       <w:bookmarkEnd w:id="3"/>
@@ -1201,9 +1123,69 @@
       </w:r>
     </w:p>
     <w:p>
-      <w:r>
-        <w:br w:type="page"/>
-      </w:r>
+      <w:pPr>
+        <w:jc w:val="both"/>
+        <w:rPr>
+          <w:i/>
+          <w:color w:val="FF0000"/>
+        </w:rPr>
+        <w:sectPr>
+          <w:pgSz w:w="16838" w:h="11906" w:orient="landscape"/>
+          <w:pgMar w:top="1440" w:right="1440" w:bottom="1440" w:left="1440" w:header="708" w:footer="708" w:gutter="0"/>
+          <w:cols w:space="708"/>
+          <w:docGrid w:linePitch="360"/>
+        </w:sectPr>
+      </w:pPr>
+      <w:r>
+        <w:rPr>
+          <w:i/>
+          <w:color w:val="FF0000"/>
+        </w:rPr>
+        <w:drawing>
+          <wp:inline distT="0" distB="0" distL="0" distR="0" wp14:anchorId="33251D5B" wp14:editId="491DDEA2">
+            <wp:extent cx="6405889" cy="2865120"/>
+            <wp:effectExtent l="0" t="0" r="0" b="0"/>
+            <wp:docPr id="1931742673" name="图片 1" descr="日程表&#10;&#10;描述已自动生成"/>
+            <wp:cNvGraphicFramePr>
+              <a:graphicFrameLocks xmlns:a="http://schemas.openxmlformats.org/drawingml/2006/main" noChangeAspect="1"/>
+            </wp:cNvGraphicFramePr>
+            <a:graphic xmlns:a="http://schemas.openxmlformats.org/drawingml/2006/main">
+              <a:graphicData uri="http://schemas.openxmlformats.org/drawingml/2006/picture">
+                <pic:pic xmlns:pic="http://schemas.openxmlformats.org/drawingml/2006/picture">
+                  <pic:nvPicPr>
+                    <pic:cNvPr id="1931742673" name="图片 1" descr="日程表&#10;&#10;描述已自动生成"/>
+                    <pic:cNvPicPr/>
+                  </pic:nvPicPr>
+                  <pic:blipFill>
+                    <a:blip r:embed="rId8"/>
+                    <a:stretch>
+                      <a:fillRect/>
+                    </a:stretch>
+                  </pic:blipFill>
+                  <pic:spPr>
+                    <a:xfrm>
+                      <a:off x="0" y="0"/>
+                      <a:ext cx="6411578" cy="2867664"/>
+                    </a:xfrm>
+                    <a:prstGeom prst="rect">
+                      <a:avLst/>
+                    </a:prstGeom>
+                  </pic:spPr>
+                </pic:pic>
+              </a:graphicData>
+            </a:graphic>
+          </wp:inline>
+        </w:drawing>
+      </w:r>
+    </w:p>
+    <w:p>
+      <w:pPr>
+        <w:jc w:val="both"/>
+        <w:rPr>
+          <w:i/>
+          <w:color w:val="FF0000"/>
+        </w:rPr>
+      </w:pPr>
     </w:p>
     <w:p>
       <w:pPr>
@@ -1215,7 +1197,6 @@
       </w:pPr>
       <w:bookmarkStart w:id="4" w:name="_Toc46748292"/>
       <w:r>
-        <w:lastRenderedPageBreak/>
         <w:t>Activity Definition</w:t>
       </w:r>
       <w:r>
@@ -1266,6 +1247,1020 @@
         </w:rPr>
         <w:t>Each activity should be clearly identified by a number and should match up to your Gantt chart. You should provide some estimations for the time you think each activity will take. This should make it easy to prepare your Gantt chart.</w:t>
       </w:r>
+    </w:p>
+    <w:p>
+      <w:pPr>
+        <w:spacing w:line="240" w:lineRule="auto"/>
+        <w:jc w:val="both"/>
+        <w:rPr>
+          <w:iCs/>
+          <w:color w:val="000000" w:themeColor="text1"/>
+        </w:rPr>
+      </w:pPr>
+      <w:r>
+        <w:rPr>
+          <w:iCs/>
+          <w:color w:val="000000" w:themeColor="text1"/>
+        </w:rPr>
+        <w:t>3.0 Activity Definition &amp; Estimation</w:t>
+      </w:r>
+    </w:p>
+    <w:p>
+      <w:pPr>
+        <w:spacing w:line="240" w:lineRule="auto"/>
+        <w:jc w:val="both"/>
+        <w:rPr>
+          <w:iCs/>
+          <w:color w:val="000000" w:themeColor="text1"/>
+        </w:rPr>
+      </w:pPr>
+      <w:r>
+        <w:rPr>
+          <w:iCs/>
+          <w:color w:val="000000" w:themeColor="text1"/>
+        </w:rPr>
+        <w:t>From the WBS, the following are the activities required for the project:</w:t>
+      </w:r>
+    </w:p>
+    <w:p>
+      <w:pPr>
+        <w:spacing w:line="240" w:lineRule="auto"/>
+        <w:jc w:val="both"/>
+        <w:rPr>
+          <w:iCs/>
+          <w:color w:val="000000" w:themeColor="text1"/>
+        </w:rPr>
+      </w:pPr>
+    </w:p>
+    <w:p>
+      <w:pPr>
+        <w:spacing w:line="240" w:lineRule="auto"/>
+        <w:jc w:val="both"/>
+        <w:rPr>
+          <w:iCs/>
+          <w:color w:val="000000" w:themeColor="text1"/>
+        </w:rPr>
+      </w:pPr>
+      <w:r>
+        <w:rPr>
+          <w:iCs/>
+          <w:color w:val="000000" w:themeColor="text1"/>
+        </w:rPr>
+        <w:t>1.1 Project Background &amp; Overview: Define the objectives, background, and expected outcomes of the project.</w:t>
+      </w:r>
+    </w:p>
+    <w:p>
+      <w:pPr>
+        <w:spacing w:line="240" w:lineRule="auto"/>
+        <w:jc w:val="both"/>
+        <w:rPr>
+          <w:iCs/>
+          <w:color w:val="000000" w:themeColor="text1"/>
+        </w:rPr>
+      </w:pPr>
+      <w:r>
+        <w:rPr>
+          <w:iCs/>
+          <w:color w:val="000000" w:themeColor="text1"/>
+        </w:rPr>
+        <w:t>Estimation: 2 days</w:t>
+      </w:r>
+    </w:p>
+    <w:p>
+      <w:pPr>
+        <w:spacing w:line="240" w:lineRule="auto"/>
+        <w:jc w:val="both"/>
+        <w:rPr>
+          <w:iCs/>
+          <w:color w:val="000000" w:themeColor="text1"/>
+        </w:rPr>
+      </w:pPr>
+      <w:r>
+        <w:rPr>
+          <w:iCs/>
+          <w:color w:val="000000" w:themeColor="text1"/>
+        </w:rPr>
+        <w:t xml:space="preserve">1.2 Dataset Analysis &amp; Selection: </w:t>
+      </w:r>
+      <w:proofErr w:type="spellStart"/>
+      <w:r>
+        <w:rPr>
+          <w:iCs/>
+          <w:color w:val="000000" w:themeColor="text1"/>
+        </w:rPr>
+        <w:t>Analyze</w:t>
+      </w:r>
+      <w:proofErr w:type="spellEnd"/>
+      <w:r>
+        <w:rPr>
+          <w:iCs/>
+          <w:color w:val="000000" w:themeColor="text1"/>
+        </w:rPr>
+        <w:t xml:space="preserve"> various datasets and select the most suitable one for further analysis.</w:t>
+      </w:r>
+    </w:p>
+    <w:p>
+      <w:pPr>
+        <w:spacing w:line="240" w:lineRule="auto"/>
+        <w:jc w:val="both"/>
+        <w:rPr>
+          <w:iCs/>
+          <w:color w:val="000000" w:themeColor="text1"/>
+        </w:rPr>
+      </w:pPr>
+      <w:r>
+        <w:rPr>
+          <w:iCs/>
+          <w:color w:val="000000" w:themeColor="text1"/>
+        </w:rPr>
+        <w:t>Estimation: 3 days</w:t>
+      </w:r>
+    </w:p>
+    <w:p>
+      <w:pPr>
+        <w:spacing w:line="240" w:lineRule="auto"/>
+        <w:jc w:val="both"/>
+        <w:rPr>
+          <w:iCs/>
+          <w:color w:val="000000" w:themeColor="text1"/>
+        </w:rPr>
+      </w:pPr>
+      <w:r>
+        <w:rPr>
+          <w:iCs/>
+          <w:color w:val="000000" w:themeColor="text1"/>
+        </w:rPr>
+        <w:t>1.3 Project Scope Definition: Clearly define the scope of the project and the expected deliverables.</w:t>
+      </w:r>
+    </w:p>
+    <w:p>
+      <w:pPr>
+        <w:spacing w:line="240" w:lineRule="auto"/>
+        <w:jc w:val="both"/>
+        <w:rPr>
+          <w:iCs/>
+          <w:color w:val="000000" w:themeColor="text1"/>
+        </w:rPr>
+      </w:pPr>
+      <w:r>
+        <w:rPr>
+          <w:iCs/>
+          <w:color w:val="000000" w:themeColor="text1"/>
+        </w:rPr>
+        <w:t>Estimation: 2 days</w:t>
+      </w:r>
+    </w:p>
+    <w:p>
+      <w:pPr>
+        <w:spacing w:line="240" w:lineRule="auto"/>
+        <w:jc w:val="both"/>
+        <w:rPr>
+          <w:iCs/>
+          <w:color w:val="000000" w:themeColor="text1"/>
+        </w:rPr>
+      </w:pPr>
+      <w:r>
+        <w:rPr>
+          <w:iCs/>
+          <w:color w:val="000000" w:themeColor="text1"/>
+        </w:rPr>
+        <w:t>1.4 Project Milestone Setting: Set key project milestones and their expected completion dates.</w:t>
+      </w:r>
+    </w:p>
+    <w:p>
+      <w:pPr>
+        <w:spacing w:line="240" w:lineRule="auto"/>
+        <w:jc w:val="both"/>
+        <w:rPr>
+          <w:iCs/>
+          <w:color w:val="000000" w:themeColor="text1"/>
+        </w:rPr>
+      </w:pPr>
+      <w:r>
+        <w:rPr>
+          <w:iCs/>
+          <w:color w:val="000000" w:themeColor="text1"/>
+        </w:rPr>
+        <w:t>Estimation: 1 day</w:t>
+      </w:r>
+    </w:p>
+    <w:p>
+      <w:pPr>
+        <w:spacing w:line="240" w:lineRule="auto"/>
+        <w:jc w:val="both"/>
+        <w:rPr>
+          <w:iCs/>
+          <w:color w:val="000000" w:themeColor="text1"/>
+        </w:rPr>
+      </w:pPr>
+    </w:p>
+    <w:p>
+      <w:pPr>
+        <w:spacing w:line="240" w:lineRule="auto"/>
+        <w:jc w:val="both"/>
+        <w:rPr>
+          <w:iCs/>
+          <w:color w:val="000000" w:themeColor="text1"/>
+        </w:rPr>
+      </w:pPr>
+      <w:r>
+        <w:rPr>
+          <w:iCs/>
+          <w:color w:val="000000" w:themeColor="text1"/>
+        </w:rPr>
+        <w:t>2.1 Use Case Definition: Define the main use cases based on user requirements.</w:t>
+      </w:r>
+    </w:p>
+    <w:p>
+      <w:pPr>
+        <w:spacing w:line="240" w:lineRule="auto"/>
+        <w:jc w:val="both"/>
+        <w:rPr>
+          <w:iCs/>
+          <w:color w:val="000000" w:themeColor="text1"/>
+        </w:rPr>
+      </w:pPr>
+      <w:r>
+        <w:rPr>
+          <w:iCs/>
+          <w:color w:val="000000" w:themeColor="text1"/>
+        </w:rPr>
+        <w:t>Estimation: 2 days</w:t>
+      </w:r>
+    </w:p>
+    <w:p>
+      <w:pPr>
+        <w:spacing w:line="240" w:lineRule="auto"/>
+        <w:jc w:val="both"/>
+        <w:rPr>
+          <w:iCs/>
+          <w:color w:val="000000" w:themeColor="text1"/>
+        </w:rPr>
+      </w:pPr>
+      <w:r>
+        <w:rPr>
+          <w:iCs/>
+          <w:color w:val="000000" w:themeColor="text1"/>
+        </w:rPr>
+        <w:t>2.2 Use Case In-depth Analysis: Conduct a detailed analysis of each use case.</w:t>
+      </w:r>
+    </w:p>
+    <w:p>
+      <w:pPr>
+        <w:spacing w:line="240" w:lineRule="auto"/>
+        <w:jc w:val="both"/>
+        <w:rPr>
+          <w:iCs/>
+          <w:color w:val="000000" w:themeColor="text1"/>
+        </w:rPr>
+      </w:pPr>
+      <w:r>
+        <w:rPr>
+          <w:iCs/>
+          <w:color w:val="000000" w:themeColor="text1"/>
+        </w:rPr>
+        <w:t>Estimation: 3 days</w:t>
+      </w:r>
+    </w:p>
+    <w:p>
+      <w:pPr>
+        <w:spacing w:line="240" w:lineRule="auto"/>
+        <w:jc w:val="both"/>
+        <w:rPr>
+          <w:iCs/>
+          <w:color w:val="000000" w:themeColor="text1"/>
+        </w:rPr>
+      </w:pPr>
+      <w:r>
+        <w:rPr>
+          <w:iCs/>
+          <w:color w:val="000000" w:themeColor="text1"/>
+        </w:rPr>
+        <w:t xml:space="preserve">2.3 User Interaction Requirement Analysis: </w:t>
+      </w:r>
+      <w:proofErr w:type="spellStart"/>
+      <w:r>
+        <w:rPr>
+          <w:iCs/>
+          <w:color w:val="000000" w:themeColor="text1"/>
+        </w:rPr>
+        <w:t>Analyze</w:t>
+      </w:r>
+      <w:proofErr w:type="spellEnd"/>
+      <w:r>
+        <w:rPr>
+          <w:iCs/>
+          <w:color w:val="000000" w:themeColor="text1"/>
+        </w:rPr>
+        <w:t xml:space="preserve"> how users will interact with the system and define the main user interfaces and interaction methods.</w:t>
+      </w:r>
+    </w:p>
+    <w:p>
+      <w:pPr>
+        <w:spacing w:line="240" w:lineRule="auto"/>
+        <w:jc w:val="both"/>
+        <w:rPr>
+          <w:iCs/>
+          <w:color w:val="000000" w:themeColor="text1"/>
+        </w:rPr>
+      </w:pPr>
+      <w:r>
+        <w:rPr>
+          <w:iCs/>
+          <w:color w:val="000000" w:themeColor="text1"/>
+        </w:rPr>
+        <w:t>Estimation: 2 days</w:t>
+      </w:r>
+    </w:p>
+    <w:p>
+      <w:pPr>
+        <w:spacing w:line="240" w:lineRule="auto"/>
+        <w:jc w:val="both"/>
+        <w:rPr>
+          <w:iCs/>
+          <w:color w:val="000000" w:themeColor="text1"/>
+        </w:rPr>
+      </w:pPr>
+      <w:r>
+        <w:rPr>
+          <w:iCs/>
+          <w:color w:val="000000" w:themeColor="text1"/>
+        </w:rPr>
+        <w:t>2.4 Functional Module Division: Divide the software into different functional modules based on system requirements.</w:t>
+      </w:r>
+    </w:p>
+    <w:p>
+      <w:pPr>
+        <w:spacing w:line="240" w:lineRule="auto"/>
+        <w:jc w:val="both"/>
+        <w:rPr>
+          <w:iCs/>
+          <w:color w:val="000000" w:themeColor="text1"/>
+        </w:rPr>
+      </w:pPr>
+      <w:r>
+        <w:rPr>
+          <w:iCs/>
+          <w:color w:val="000000" w:themeColor="text1"/>
+        </w:rPr>
+        <w:t>Estimation: 2 days</w:t>
+      </w:r>
+    </w:p>
+    <w:p>
+      <w:pPr>
+        <w:spacing w:line="240" w:lineRule="auto"/>
+        <w:jc w:val="both"/>
+        <w:rPr>
+          <w:iCs/>
+          <w:color w:val="000000" w:themeColor="text1"/>
+        </w:rPr>
+      </w:pPr>
+      <w:r>
+        <w:rPr>
+          <w:iCs/>
+          <w:color w:val="000000" w:themeColor="text1"/>
+        </w:rPr>
+        <w:lastRenderedPageBreak/>
+        <w:t>2.5 Prototype &amp; Interface Sketch Design: Design preliminary prototypes and interface sketches for the software.</w:t>
+      </w:r>
+    </w:p>
+    <w:p>
+      <w:pPr>
+        <w:spacing w:line="240" w:lineRule="auto"/>
+        <w:jc w:val="both"/>
+        <w:rPr>
+          <w:iCs/>
+          <w:color w:val="000000" w:themeColor="text1"/>
+        </w:rPr>
+      </w:pPr>
+      <w:r>
+        <w:rPr>
+          <w:iCs/>
+          <w:color w:val="000000" w:themeColor="text1"/>
+        </w:rPr>
+        <w:t>Estimation: 3 days</w:t>
+      </w:r>
+    </w:p>
+    <w:p>
+      <w:pPr>
+        <w:spacing w:line="240" w:lineRule="auto"/>
+        <w:jc w:val="both"/>
+        <w:rPr>
+          <w:iCs/>
+          <w:color w:val="000000" w:themeColor="text1"/>
+        </w:rPr>
+      </w:pPr>
+      <w:r>
+        <w:rPr>
+          <w:iCs/>
+          <w:color w:val="000000" w:themeColor="text1"/>
+        </w:rPr>
+        <w:t>2.6 Data Structure &amp; Flowchart Design: Design the main data structures and software flowcharts.</w:t>
+      </w:r>
+    </w:p>
+    <w:p>
+      <w:pPr>
+        <w:spacing w:line="240" w:lineRule="auto"/>
+        <w:jc w:val="both"/>
+        <w:rPr>
+          <w:iCs/>
+          <w:color w:val="000000" w:themeColor="text1"/>
+        </w:rPr>
+      </w:pPr>
+      <w:r>
+        <w:rPr>
+          <w:iCs/>
+          <w:color w:val="000000" w:themeColor="text1"/>
+        </w:rPr>
+        <w:t>Estimation: 3 days</w:t>
+      </w:r>
+    </w:p>
+    <w:p>
+      <w:pPr>
+        <w:spacing w:line="240" w:lineRule="auto"/>
+        <w:jc w:val="both"/>
+        <w:rPr>
+          <w:iCs/>
+          <w:color w:val="000000" w:themeColor="text1"/>
+        </w:rPr>
+      </w:pPr>
+      <w:r>
+        <w:rPr>
+          <w:iCs/>
+          <w:color w:val="000000" w:themeColor="text1"/>
+        </w:rPr>
+        <w:t xml:space="preserve">2.7 UML </w:t>
+      </w:r>
+      <w:proofErr w:type="spellStart"/>
+      <w:r>
+        <w:rPr>
+          <w:iCs/>
+          <w:color w:val="000000" w:themeColor="text1"/>
+        </w:rPr>
+        <w:t>Modeling</w:t>
+      </w:r>
+      <w:proofErr w:type="spellEnd"/>
+      <w:r>
+        <w:rPr>
+          <w:iCs/>
+          <w:color w:val="000000" w:themeColor="text1"/>
+        </w:rPr>
+        <w:t xml:space="preserve"> &amp; Design: Use UML to model the system, including class diagrams, sequence diagrams, etc.</w:t>
+      </w:r>
+    </w:p>
+    <w:p>
+      <w:pPr>
+        <w:spacing w:line="240" w:lineRule="auto"/>
+        <w:jc w:val="both"/>
+        <w:rPr>
+          <w:iCs/>
+          <w:color w:val="000000" w:themeColor="text1"/>
+        </w:rPr>
+      </w:pPr>
+      <w:r>
+        <w:rPr>
+          <w:iCs/>
+          <w:color w:val="000000" w:themeColor="text1"/>
+        </w:rPr>
+        <w:t>Estimation: 4 days</w:t>
+      </w:r>
+    </w:p>
+    <w:p>
+      <w:pPr>
+        <w:spacing w:line="240" w:lineRule="auto"/>
+        <w:jc w:val="both"/>
+        <w:rPr>
+          <w:iCs/>
+          <w:color w:val="000000" w:themeColor="text1"/>
+        </w:rPr>
+      </w:pPr>
+    </w:p>
+    <w:p>
+      <w:pPr>
+        <w:spacing w:line="240" w:lineRule="auto"/>
+        <w:jc w:val="both"/>
+        <w:rPr>
+          <w:iCs/>
+          <w:color w:val="000000" w:themeColor="text1"/>
+        </w:rPr>
+      </w:pPr>
+      <w:r>
+        <w:rPr>
+          <w:iCs/>
+          <w:color w:val="000000" w:themeColor="text1"/>
+        </w:rPr>
+        <w:t>3.1 Data Preprocessing &amp; Cleaning: Preprocess and clean the dataset to ensure data quality.</w:t>
+      </w:r>
+    </w:p>
+    <w:p>
+      <w:pPr>
+        <w:spacing w:line="240" w:lineRule="auto"/>
+        <w:jc w:val="both"/>
+        <w:rPr>
+          <w:iCs/>
+          <w:color w:val="000000" w:themeColor="text1"/>
+        </w:rPr>
+      </w:pPr>
+      <w:r>
+        <w:rPr>
+          <w:iCs/>
+          <w:color w:val="000000" w:themeColor="text1"/>
+        </w:rPr>
+        <w:t>Estimation: 4 days</w:t>
+      </w:r>
+    </w:p>
+    <w:p>
+      <w:pPr>
+        <w:spacing w:line="240" w:lineRule="auto"/>
+        <w:jc w:val="both"/>
+        <w:rPr>
+          <w:iCs/>
+          <w:color w:val="000000" w:themeColor="text1"/>
+        </w:rPr>
+      </w:pPr>
+      <w:r>
+        <w:rPr>
+          <w:iCs/>
+          <w:color w:val="000000" w:themeColor="text1"/>
+        </w:rPr>
+        <w:t>3.2 Class &amp; Component Implementation: Implement the main classes and components based on UML designs.</w:t>
+      </w:r>
+    </w:p>
+    <w:p>
+      <w:pPr>
+        <w:spacing w:line="240" w:lineRule="auto"/>
+        <w:jc w:val="both"/>
+        <w:rPr>
+          <w:iCs/>
+          <w:color w:val="000000" w:themeColor="text1"/>
+        </w:rPr>
+      </w:pPr>
+      <w:r>
+        <w:rPr>
+          <w:iCs/>
+          <w:color w:val="000000" w:themeColor="text1"/>
+        </w:rPr>
+        <w:t>Estimation: 5 days</w:t>
+      </w:r>
+    </w:p>
+    <w:p>
+      <w:pPr>
+        <w:spacing w:line="240" w:lineRule="auto"/>
+        <w:jc w:val="both"/>
+        <w:rPr>
+          <w:iCs/>
+          <w:color w:val="000000" w:themeColor="text1"/>
+        </w:rPr>
+      </w:pPr>
+      <w:r>
+        <w:rPr>
+          <w:iCs/>
+          <w:color w:val="000000" w:themeColor="text1"/>
+        </w:rPr>
+        <w:t>3.3 Algorithm Design &amp; Optimization: Design and implement the main algorithms and optimize them.</w:t>
+      </w:r>
+    </w:p>
+    <w:p>
+      <w:pPr>
+        <w:spacing w:line="240" w:lineRule="auto"/>
+        <w:jc w:val="both"/>
+        <w:rPr>
+          <w:iCs/>
+          <w:color w:val="000000" w:themeColor="text1"/>
+        </w:rPr>
+      </w:pPr>
+      <w:r>
+        <w:rPr>
+          <w:iCs/>
+          <w:color w:val="000000" w:themeColor="text1"/>
+        </w:rPr>
+        <w:t>Estimation: 5 days</w:t>
+      </w:r>
+    </w:p>
+    <w:p>
+      <w:pPr>
+        <w:spacing w:line="240" w:lineRule="auto"/>
+        <w:jc w:val="both"/>
+        <w:rPr>
+          <w:iCs/>
+          <w:color w:val="000000" w:themeColor="text1"/>
+        </w:rPr>
+      </w:pPr>
+      <w:r>
+        <w:rPr>
+          <w:iCs/>
+          <w:color w:val="000000" w:themeColor="text1"/>
+        </w:rPr>
+        <w:t>3.4 User Interface Development: Develop the user interface ensuring it's user-friendly.</w:t>
+      </w:r>
+    </w:p>
+    <w:p>
+      <w:pPr>
+        <w:spacing w:line="240" w:lineRule="auto"/>
+        <w:jc w:val="both"/>
+        <w:rPr>
+          <w:iCs/>
+          <w:color w:val="000000" w:themeColor="text1"/>
+        </w:rPr>
+      </w:pPr>
+      <w:r>
+        <w:rPr>
+          <w:iCs/>
+          <w:color w:val="000000" w:themeColor="text1"/>
+        </w:rPr>
+        <w:t>Estimation: 4 days</w:t>
+      </w:r>
+    </w:p>
+    <w:p>
+      <w:pPr>
+        <w:spacing w:line="240" w:lineRule="auto"/>
+        <w:jc w:val="both"/>
+        <w:rPr>
+          <w:iCs/>
+          <w:color w:val="000000" w:themeColor="text1"/>
+        </w:rPr>
+      </w:pPr>
+      <w:r>
+        <w:rPr>
+          <w:iCs/>
+          <w:color w:val="000000" w:themeColor="text1"/>
+        </w:rPr>
+        <w:t>3.5 API &amp; Method Implementation: Design and implement the main APIs and methods.</w:t>
+      </w:r>
+    </w:p>
+    <w:p>
+      <w:pPr>
+        <w:spacing w:line="240" w:lineRule="auto"/>
+        <w:jc w:val="both"/>
+        <w:rPr>
+          <w:iCs/>
+          <w:color w:val="000000" w:themeColor="text1"/>
+        </w:rPr>
+      </w:pPr>
+      <w:r>
+        <w:rPr>
+          <w:iCs/>
+          <w:color w:val="000000" w:themeColor="text1"/>
+        </w:rPr>
+        <w:t>Estimation: 4 days</w:t>
+      </w:r>
+    </w:p>
+    <w:p>
+      <w:pPr>
+        <w:spacing w:line="240" w:lineRule="auto"/>
+        <w:jc w:val="both"/>
+        <w:rPr>
+          <w:iCs/>
+          <w:color w:val="000000" w:themeColor="text1"/>
+        </w:rPr>
+      </w:pPr>
+      <w:r>
+        <w:rPr>
+          <w:iCs/>
+          <w:color w:val="000000" w:themeColor="text1"/>
+        </w:rPr>
+        <w:t>3.6 Software Packaging &amp; Test Preparation: Package the software and prepare for testing.</w:t>
+      </w:r>
+    </w:p>
+    <w:p>
+      <w:pPr>
+        <w:spacing w:line="240" w:lineRule="auto"/>
+        <w:jc w:val="both"/>
+        <w:rPr>
+          <w:iCs/>
+          <w:color w:val="000000" w:themeColor="text1"/>
+        </w:rPr>
+      </w:pPr>
+      <w:r>
+        <w:rPr>
+          <w:iCs/>
+          <w:color w:val="000000" w:themeColor="text1"/>
+        </w:rPr>
+        <w:t>Estimation: 2 days</w:t>
+      </w:r>
+    </w:p>
+    <w:p>
+      <w:pPr>
+        <w:spacing w:line="240" w:lineRule="auto"/>
+        <w:jc w:val="both"/>
+        <w:rPr>
+          <w:iCs/>
+          <w:color w:val="000000" w:themeColor="text1"/>
+        </w:rPr>
+      </w:pPr>
+    </w:p>
+    <w:p>
+      <w:pPr>
+        <w:spacing w:line="240" w:lineRule="auto"/>
+        <w:jc w:val="both"/>
+        <w:rPr>
+          <w:iCs/>
+          <w:color w:val="000000" w:themeColor="text1"/>
+        </w:rPr>
+      </w:pPr>
+      <w:r>
+        <w:rPr>
+          <w:iCs/>
+          <w:color w:val="000000" w:themeColor="text1"/>
+        </w:rPr>
+        <w:t>4.1 Test Plan Design: Design a detailed software testing plan.</w:t>
+      </w:r>
+    </w:p>
+    <w:p>
+      <w:pPr>
+        <w:spacing w:line="240" w:lineRule="auto"/>
+        <w:jc w:val="both"/>
+        <w:rPr>
+          <w:iCs/>
+          <w:color w:val="000000" w:themeColor="text1"/>
+        </w:rPr>
+      </w:pPr>
+      <w:r>
+        <w:rPr>
+          <w:iCs/>
+          <w:color w:val="000000" w:themeColor="text1"/>
+        </w:rPr>
+        <w:t>Estimation: 3 days</w:t>
+      </w:r>
+    </w:p>
+    <w:p>
+      <w:pPr>
+        <w:spacing w:line="240" w:lineRule="auto"/>
+        <w:jc w:val="both"/>
+        <w:rPr>
+          <w:iCs/>
+          <w:color w:val="000000" w:themeColor="text1"/>
+        </w:rPr>
+      </w:pPr>
+      <w:r>
+        <w:rPr>
+          <w:iCs/>
+          <w:color w:val="000000" w:themeColor="text1"/>
+        </w:rPr>
+        <w:t>4.2 Internal Testing &amp; Verification: Conduct internal software testing and verification.</w:t>
+      </w:r>
+    </w:p>
+    <w:p>
+      <w:pPr>
+        <w:spacing w:line="240" w:lineRule="auto"/>
+        <w:jc w:val="both"/>
+        <w:rPr>
+          <w:iCs/>
+          <w:color w:val="000000" w:themeColor="text1"/>
+        </w:rPr>
+      </w:pPr>
+      <w:r>
+        <w:rPr>
+          <w:iCs/>
+          <w:color w:val="000000" w:themeColor="text1"/>
+        </w:rPr>
+        <w:t>Estimation: 5 days</w:t>
+      </w:r>
+    </w:p>
+    <w:p>
+      <w:pPr>
+        <w:spacing w:line="240" w:lineRule="auto"/>
+        <w:jc w:val="both"/>
+        <w:rPr>
+          <w:iCs/>
+          <w:color w:val="000000" w:themeColor="text1"/>
+        </w:rPr>
+      </w:pPr>
+      <w:r>
+        <w:rPr>
+          <w:iCs/>
+          <w:color w:val="000000" w:themeColor="text1"/>
+        </w:rPr>
+        <w:t xml:space="preserve">4.3 Test Result Analysis: </w:t>
+      </w:r>
+      <w:proofErr w:type="spellStart"/>
+      <w:r>
+        <w:rPr>
+          <w:iCs/>
+          <w:color w:val="000000" w:themeColor="text1"/>
+        </w:rPr>
+        <w:t>Analyze</w:t>
+      </w:r>
+      <w:proofErr w:type="spellEnd"/>
+      <w:r>
+        <w:rPr>
+          <w:iCs/>
+          <w:color w:val="000000" w:themeColor="text1"/>
+        </w:rPr>
+        <w:t xml:space="preserve"> the test results and identify software issues and defects.</w:t>
+      </w:r>
+    </w:p>
+    <w:p>
+      <w:pPr>
+        <w:spacing w:line="240" w:lineRule="auto"/>
+        <w:jc w:val="both"/>
+        <w:rPr>
+          <w:iCs/>
+          <w:color w:val="000000" w:themeColor="text1"/>
+        </w:rPr>
+      </w:pPr>
+      <w:r>
+        <w:rPr>
+          <w:iCs/>
+          <w:color w:val="000000" w:themeColor="text1"/>
+        </w:rPr>
+        <w:t>Estimation: 2 days</w:t>
+      </w:r>
+    </w:p>
+    <w:p>
+      <w:pPr>
+        <w:spacing w:line="240" w:lineRule="auto"/>
+        <w:jc w:val="both"/>
+        <w:rPr>
+          <w:iCs/>
+          <w:color w:val="000000" w:themeColor="text1"/>
+        </w:rPr>
+      </w:pPr>
+      <w:r>
+        <w:rPr>
+          <w:iCs/>
+          <w:color w:val="000000" w:themeColor="text1"/>
+        </w:rPr>
+        <w:t>4.4 Issue Fixing &amp; Optimization: Fix issues based on test results and optimize the software.</w:t>
+      </w:r>
+    </w:p>
+    <w:p>
+      <w:pPr>
+        <w:spacing w:line="240" w:lineRule="auto"/>
+        <w:jc w:val="both"/>
+        <w:rPr>
+          <w:iCs/>
+          <w:color w:val="000000" w:themeColor="text1"/>
+        </w:rPr>
+      </w:pPr>
+      <w:r>
+        <w:rPr>
+          <w:iCs/>
+          <w:color w:val="000000" w:themeColor="text1"/>
+        </w:rPr>
+        <w:t>Estimation: 4 days</w:t>
+      </w:r>
+    </w:p>
+    <w:p>
+      <w:pPr>
+        <w:spacing w:line="240" w:lineRule="auto"/>
+        <w:jc w:val="both"/>
+        <w:rPr>
+          <w:iCs/>
+          <w:color w:val="000000" w:themeColor="text1"/>
+        </w:rPr>
+      </w:pPr>
+      <w:r>
+        <w:rPr>
+          <w:iCs/>
+          <w:color w:val="000000" w:themeColor="text1"/>
+        </w:rPr>
+        <w:lastRenderedPageBreak/>
+        <w:t>4.5 Final Software Packaging &amp; Delivery: Package the software and deliver it to the customer.</w:t>
+      </w:r>
+    </w:p>
+    <w:p>
+      <w:pPr>
+        <w:spacing w:line="240" w:lineRule="auto"/>
+        <w:jc w:val="both"/>
+        <w:rPr>
+          <w:iCs/>
+          <w:color w:val="000000" w:themeColor="text1"/>
+        </w:rPr>
+      </w:pPr>
+      <w:r>
+        <w:rPr>
+          <w:iCs/>
+          <w:color w:val="000000" w:themeColor="text1"/>
+        </w:rPr>
+        <w:t>Estimation: 2 days</w:t>
+      </w:r>
+    </w:p>
+    <w:p>
+      <w:pPr>
+        <w:spacing w:line="240" w:lineRule="auto"/>
+        <w:jc w:val="both"/>
+        <w:rPr>
+          <w:iCs/>
+          <w:color w:val="000000" w:themeColor="text1"/>
+        </w:rPr>
+      </w:pPr>
+    </w:p>
+    <w:p>
+      <w:pPr>
+        <w:spacing w:line="240" w:lineRule="auto"/>
+        <w:jc w:val="both"/>
+        <w:rPr>
+          <w:iCs/>
+          <w:color w:val="000000" w:themeColor="text1"/>
+        </w:rPr>
+      </w:pPr>
+      <w:r>
+        <w:rPr>
+          <w:iCs/>
+          <w:color w:val="000000" w:themeColor="text1"/>
+        </w:rPr>
+        <w:t>5.1 Git Version Control: Use Git for version control and track all changes.</w:t>
+      </w:r>
+    </w:p>
+    <w:p>
+      <w:pPr>
+        <w:spacing w:line="240" w:lineRule="auto"/>
+        <w:jc w:val="both"/>
+        <w:rPr>
+          <w:iCs/>
+          <w:color w:val="000000" w:themeColor="text1"/>
+        </w:rPr>
+      </w:pPr>
+      <w:r>
+        <w:rPr>
+          <w:iCs/>
+          <w:color w:val="000000" w:themeColor="text1"/>
+        </w:rPr>
+        <w:t>Estimation: 1 day</w:t>
+      </w:r>
+    </w:p>
+    <w:p>
+      <w:pPr>
+        <w:spacing w:line="240" w:lineRule="auto"/>
+        <w:jc w:val="both"/>
+        <w:rPr>
+          <w:iCs/>
+          <w:color w:val="000000" w:themeColor="text1"/>
+        </w:rPr>
+      </w:pPr>
+      <w:r>
+        <w:rPr>
+          <w:iCs/>
+          <w:color w:val="000000" w:themeColor="text1"/>
+        </w:rPr>
+        <w:t>5.2 Project Documentation Writing: Write detailed project documentation, including design documents, user manuals, etc.</w:t>
+      </w:r>
+    </w:p>
+    <w:p>
+      <w:pPr>
+        <w:spacing w:line="240" w:lineRule="auto"/>
+        <w:jc w:val="both"/>
+        <w:rPr>
+          <w:iCs/>
+          <w:color w:val="000000" w:themeColor="text1"/>
+        </w:rPr>
+      </w:pPr>
+      <w:r>
+        <w:rPr>
+          <w:iCs/>
+          <w:color w:val="000000" w:themeColor="text1"/>
+        </w:rPr>
+        <w:t>Estimation: 4 days</w:t>
+      </w:r>
+    </w:p>
+    <w:p>
+      <w:pPr>
+        <w:spacing w:line="240" w:lineRule="auto"/>
+        <w:jc w:val="both"/>
+        <w:rPr>
+          <w:iCs/>
+          <w:color w:val="000000" w:themeColor="text1"/>
+        </w:rPr>
+      </w:pPr>
+      <w:r>
+        <w:rPr>
+          <w:iCs/>
+          <w:color w:val="000000" w:themeColor="text1"/>
+        </w:rPr>
+        <w:t>5.3 Project Review &amp; Summary: Review the project and summarize the experiences and lessons learned.</w:t>
+      </w:r>
+    </w:p>
+    <w:p>
+      <w:pPr>
+        <w:spacing w:line="240" w:lineRule="auto"/>
+        <w:jc w:val="both"/>
+        <w:rPr>
+          <w:iCs/>
+          <w:color w:val="000000" w:themeColor="text1"/>
+        </w:rPr>
+      </w:pPr>
+      <w:r>
+        <w:rPr>
+          <w:iCs/>
+          <w:color w:val="000000" w:themeColor="text1"/>
+        </w:rPr>
+        <w:t>Estimation: 2 days</w:t>
+      </w:r>
+    </w:p>
+    <w:p>
+      <w:pPr>
+        <w:jc w:val="both"/>
+        <w:rPr>
+          <w:i/>
+          <w:color w:val="FF0000"/>
+        </w:rPr>
+      </w:pPr>
+    </w:p>
+    <w:p>
+      <w:pPr>
+        <w:jc w:val="both"/>
+      </w:pPr>
       <w:r>
         <w:br w:type="page"/>
       </w:r>
@@ -1322,6 +2317,56 @@
     </w:sectPr>
   </w:body>
 </w:document>
+</file>
+
+<file path=word/endnotes.xml><?xml version="1.0" encoding="utf-8"?>
+<w:endnotes xmlns:wpc="http://schemas.microsoft.com/office/word/2010/wordprocessingCanvas" xmlns:cx="http://schemas.microsoft.com/office/drawing/2014/chartex" xmlns:cx1="http://schemas.microsoft.com/office/drawing/2015/9/8/chartex" xmlns:cx2="http://schemas.microsoft.com/office/drawing/2015/10/21/chartex" xmlns:cx3="http://schemas.microsoft.com/office/drawing/2016/5/9/chartex" xmlns:cx4="http://schemas.microsoft.com/office/drawing/2016/5/10/chartex" xmlns:cx5="http://schemas.microsoft.com/office/drawing/2016/5/11/chartex" xmlns:cx6="http://schemas.microsoft.com/office/drawing/2016/5/12/chartex" xmlns:cx7="http://schemas.microsoft.com/office/drawing/2016/5/13/chartex" xmlns:cx8="http://schemas.microsoft.com/office/drawing/2016/5/14/chartex" xmlns:mc="http://schemas.openxmlformats.org/markup-compatibility/2006" xmlns:aink="http://schemas.microsoft.com/office/drawing/2016/ink" xmlns:am3d="http://schemas.microsoft.com/office/drawing/2017/model3d" xmlns:o="urn:schemas-microsoft-com:office:office" xmlns:oel="http://schemas.microsoft.com/office/2019/extlst" xmlns:r="http://schemas.openxmlformats.org/officeDocument/2006/relationships" xmlns:m="http://schemas.openxmlformats.org/officeDocument/2006/math" xmlns:v="urn:schemas-microsoft-com:vml" xmlns:wp14="http://schemas.microsoft.com/office/word/2010/wordprocessingDrawing" xmlns:wp="http://schemas.openxmlformats.org/drawingml/2006/wordprocessingDrawing" xmlns:w10="urn:schemas-microsoft-com:office:word" xmlns:w="http://schemas.openxmlformats.org/wordprocessingml/2006/main" xmlns:w14="http://schemas.microsoft.com/office/word/2010/wordml" xmlns:w15="http://schemas.microsoft.com/office/word/2012/wordml" xmlns:w16cex="http://schemas.microsoft.com/office/word/2018/wordml/cex" xmlns:w16cid="http://schemas.microsoft.com/office/word/2016/wordml/cid" xmlns:w16="http://schemas.microsoft.com/office/word/2018/wordml" xmlns:w16sdtdh="http://schemas.microsoft.com/office/word/2020/wordml/sdtdatahash" xmlns:w16se="http://schemas.microsoft.com/office/word/2015/wordml/symex" xmlns:wpg="http://schemas.microsoft.com/office/word/2010/wordprocessingGroup" xmlns:wpi="http://schemas.microsoft.com/office/word/2010/wordprocessingInk" xmlns:wne="http://schemas.microsoft.com/office/word/2006/wordml" xmlns:wps="http://schemas.microsoft.com/office/word/2010/wordprocessingShape" mc:Ignorable="w14 w15 w16se w16cid w16 w16cex w16sdtdh wp14">
+  <w:endnote w:type="separator" w:id="-1">
+    <w:p>
+      <w:pPr>
+        <w:spacing w:after="0" w:line="240" w:lineRule="auto"/>
+      </w:pPr>
+      <w:r>
+        <w:separator/>
+      </w:r>
+    </w:p>
+  </w:endnote>
+  <w:endnote w:type="continuationSeparator" w:id="0">
+    <w:p>
+      <w:pPr>
+        <w:spacing w:after="0" w:line="240" w:lineRule="auto"/>
+      </w:pPr>
+      <w:r>
+        <w:continuationSeparator/>
+      </w:r>
+    </w:p>
+  </w:endnote>
+</w:endnotes>
+</file>
+
+<file path=word/footnotes.xml><?xml version="1.0" encoding="utf-8"?>
+<w:footnotes xmlns:wpc="http://schemas.microsoft.com/office/word/2010/wordprocessingCanvas" xmlns:cx="http://schemas.microsoft.com/office/drawing/2014/chartex" xmlns:cx1="http://schemas.microsoft.com/office/drawing/2015/9/8/chartex" xmlns:cx2="http://schemas.microsoft.com/office/drawing/2015/10/21/chartex" xmlns:cx3="http://schemas.microsoft.com/office/drawing/2016/5/9/chartex" xmlns:cx4="http://schemas.microsoft.com/office/drawing/2016/5/10/chartex" xmlns:cx5="http://schemas.microsoft.com/office/drawing/2016/5/11/chartex" xmlns:cx6="http://schemas.microsoft.com/office/drawing/2016/5/12/chartex" xmlns:cx7="http://schemas.microsoft.com/office/drawing/2016/5/13/chartex" xmlns:cx8="http://schemas.microsoft.com/office/drawing/2016/5/14/chartex" xmlns:mc="http://schemas.openxmlformats.org/markup-compatibility/2006" xmlns:aink="http://schemas.microsoft.com/office/drawing/2016/ink" xmlns:am3d="http://schemas.microsoft.com/office/drawing/2017/model3d" xmlns:o="urn:schemas-microsoft-com:office:office" xmlns:oel="http://schemas.microsoft.com/office/2019/extlst" xmlns:r="http://schemas.openxmlformats.org/officeDocument/2006/relationships" xmlns:m="http://schemas.openxmlformats.org/officeDocument/2006/math" xmlns:v="urn:schemas-microsoft-com:vml" xmlns:wp14="http://schemas.microsoft.com/office/word/2010/wordprocessingDrawing" xmlns:wp="http://schemas.openxmlformats.org/drawingml/2006/wordprocessingDrawing" xmlns:w10="urn:schemas-microsoft-com:office:word" xmlns:w="http://schemas.openxmlformats.org/wordprocessingml/2006/main" xmlns:w14="http://schemas.microsoft.com/office/word/2010/wordml" xmlns:w15="http://schemas.microsoft.com/office/word/2012/wordml" xmlns:w16cex="http://schemas.microsoft.com/office/word/2018/wordml/cex" xmlns:w16cid="http://schemas.microsoft.com/office/word/2016/wordml/cid" xmlns:w16="http://schemas.microsoft.com/office/word/2018/wordml" xmlns:w16sdtdh="http://schemas.microsoft.com/office/word/2020/wordml/sdtdatahash" xmlns:w16se="http://schemas.microsoft.com/office/word/2015/wordml/symex" xmlns:wpg="http://schemas.microsoft.com/office/word/2010/wordprocessingGroup" xmlns:wpi="http://schemas.microsoft.com/office/word/2010/wordprocessingInk" xmlns:wne="http://schemas.microsoft.com/office/word/2006/wordml" xmlns:wps="http://schemas.microsoft.com/office/word/2010/wordprocessingShape" mc:Ignorable="w14 w15 w16se w16cid w16 w16cex w16sdtdh wp14">
+  <w:footnote w:type="separator" w:id="-1">
+    <w:p>
+      <w:pPr>
+        <w:spacing w:after="0" w:line="240" w:lineRule="auto"/>
+      </w:pPr>
+      <w:r>
+        <w:separator/>
+      </w:r>
+    </w:p>
+  </w:footnote>
+  <w:footnote w:type="continuationSeparator" w:id="0">
+    <w:p>
+      <w:pPr>
+        <w:spacing w:after="0" w:line="240" w:lineRule="auto"/>
+      </w:pPr>
+      <w:r>
+        <w:continuationSeparator/>
+      </w:r>
+    </w:p>
+  </w:footnote>
+</w:footnotes>
 </file>
 
 <file path=word/numbering.xml><?xml version="1.0" encoding="utf-8"?>
@@ -2658,6 +3703,69 @@
       <w:lang w:val="en-US"/>
     </w:rPr>
   </w:style>
+  <w:style w:type="paragraph" w:styleId="af6">
+    <w:name w:val="header"/>
+    <w:basedOn w:val="a"/>
+    <w:link w:val="af7"/>
+    <w:uiPriority w:val="99"/>
+    <w:unhideWhenUsed/>
+    <w:rsid w:val="00DA33C4"/>
+    <w:pPr>
+      <w:tabs>
+        <w:tab w:val="center" w:pos="4153"/>
+        <w:tab w:val="right" w:pos="8306"/>
+      </w:tabs>
+      <w:snapToGrid w:val="0"/>
+      <w:spacing w:line="240" w:lineRule="auto"/>
+      <w:jc w:val="center"/>
+    </w:pPr>
+    <w:rPr>
+      <w:sz w:val="18"/>
+      <w:szCs w:val="18"/>
+    </w:rPr>
+  </w:style>
+  <w:style w:type="character" w:customStyle="1" w:styleId="af7">
+    <w:name w:val="页眉 字符"/>
+    <w:basedOn w:val="a0"/>
+    <w:link w:val="af6"/>
+    <w:uiPriority w:val="99"/>
+    <w:rsid w:val="00DA33C4"/>
+    <w:rPr>
+      <w:sz w:val="18"/>
+      <w:szCs w:val="18"/>
+    </w:rPr>
+  </w:style>
+  <w:style w:type="paragraph" w:styleId="af8">
+    <w:name w:val="footer"/>
+    <w:basedOn w:val="a"/>
+    <w:link w:val="af9"/>
+    <w:uiPriority w:val="99"/>
+    <w:unhideWhenUsed/>
+    <w:rsid w:val="00DA33C4"/>
+    <w:pPr>
+      <w:tabs>
+        <w:tab w:val="center" w:pos="4153"/>
+        <w:tab w:val="right" w:pos="8306"/>
+      </w:tabs>
+      <w:snapToGrid w:val="0"/>
+      <w:spacing w:line="240" w:lineRule="auto"/>
+    </w:pPr>
+    <w:rPr>
+      <w:sz w:val="18"/>
+      <w:szCs w:val="18"/>
+    </w:rPr>
+  </w:style>
+  <w:style w:type="character" w:customStyle="1" w:styleId="af9">
+    <w:name w:val="页脚 字符"/>
+    <w:basedOn w:val="a0"/>
+    <w:link w:val="af8"/>
+    <w:uiPriority w:val="99"/>
+    <w:rsid w:val="00DA33C4"/>
+    <w:rPr>
+      <w:sz w:val="18"/>
+      <w:szCs w:val="18"/>
+    </w:rPr>
+  </w:style>
 </w:styles>
 </file>
 

</xml_diff>

<commit_message>
i add image at plan, plz check.
</commit_message>
<xml_diff>
--- a/Project Plan.docx
+++ b/Project Plan.docx
@@ -737,7 +737,21 @@
         <w:rPr>
           <w:i/>
         </w:rPr>
-        <w:t>This project aims to develop a data analysis and visualization tool for analysing Airbnb open data in Sydney. Airbnb is a global home rental platform and Sydney, as a popular tourist destination, has a large number of Airbnb listings. Both hosts and renters face various challenges, such as how to set or find the right price and understand which areas are most popular. This tool aims to provide valuable insights to both hosts and renters by analysing and visualizing this data.</w:t>
+        <w:t xml:space="preserve">The aim of this project is to develop a data analysis and visualization tool using a project management methodology called Scrum because of its benefits in terms of being able to respond quickly to change, improving team collaboration and customer satisfaction. This tool will be used to analyse open data from Airbnb in Sydney, a global home rental platform, and Sydney, a popular tourist destination, has </w:t>
+      </w:r>
+      <w:proofErr w:type="gramStart"/>
+      <w:r>
+        <w:rPr>
+          <w:i/>
+        </w:rPr>
+        <w:t>a large number of</w:t>
+      </w:r>
+      <w:proofErr w:type="gramEnd"/>
+      <w:r>
+        <w:rPr>
+          <w:i/>
+        </w:rPr>
+        <w:t xml:space="preserve"> Airbnb listings. Hosts and renters alike face challenges such as setting or finding the right price and knowing which areas are most popular. This tool aims to provide valuable insights to hosts and renters by analysing and visualizing this data.</w:t>
       </w:r>
     </w:p>
     <w:p>
@@ -1118,6 +1132,16 @@
         <w:jc w:val="both"/>
         <w:rPr>
           <w:i/>
+          <w:noProof/>
+          <w:color w:val="FF0000"/>
+        </w:rPr>
+      </w:pPr>
+    </w:p>
+    <w:p>
+      <w:pPr>
+        <w:jc w:val="both"/>
+        <w:rPr>
+          <w:i/>
           <w:color w:val="FF0000"/>
         </w:rPr>
         <w:sectPr>
@@ -1133,11 +1157,12 @@
           <w:noProof/>
           <w:color w:val="FF0000"/>
         </w:rPr>
+        <w:lastRenderedPageBreak/>
         <w:drawing>
-          <wp:inline distT="0" distB="0" distL="0" distR="0" wp14:anchorId="33251D5B" wp14:editId="491DDEA2">
-            <wp:extent cx="6405889" cy="2865120"/>
-            <wp:effectExtent l="0" t="0" r="0" b="0"/>
-            <wp:docPr id="1931742673" name="图片 1" descr="日程表&#10;&#10;描述已自动生成"/>
+          <wp:inline distT="0" distB="0" distL="0" distR="0" wp14:anchorId="5036E1CA" wp14:editId="66630490">
+            <wp:extent cx="8863330" cy="4926965"/>
+            <wp:effectExtent l="0" t="0" r="0" b="6985"/>
+            <wp:docPr id="708691848" name="图片 1"/>
             <wp:cNvGraphicFramePr>
               <a:graphicFrameLocks xmlns:a="http://schemas.openxmlformats.org/drawingml/2006/main" noChangeAspect="1"/>
             </wp:cNvGraphicFramePr>
@@ -1145,7 +1170,7 @@
               <a:graphicData uri="http://schemas.openxmlformats.org/drawingml/2006/picture">
                 <pic:pic xmlns:pic="http://schemas.openxmlformats.org/drawingml/2006/picture">
                   <pic:nvPicPr>
-                    <pic:cNvPr id="1931742673" name="图片 1" descr="日程表&#10;&#10;描述已自动生成"/>
+                    <pic:cNvPr id="708691848" name=""/>
                     <pic:cNvPicPr/>
                   </pic:nvPicPr>
                   <pic:blipFill>
@@ -1157,7 +1182,7 @@
                   <pic:spPr>
                     <a:xfrm>
                       <a:off x="0" y="0"/>
-                      <a:ext cx="6411578" cy="2867664"/>
+                      <a:ext cx="8863330" cy="4926965"/>
                     </a:xfrm>
                     <a:prstGeom prst="rect">
                       <a:avLst/>
@@ -1242,1074 +1267,72 @@
     </w:p>
     <w:p>
       <w:pPr>
-        <w:spacing w:line="240" w:lineRule="auto"/>
         <w:jc w:val="both"/>
         <w:rPr>
+          <w:i/>
+          <w:color w:val="FF0000"/>
+        </w:rPr>
+      </w:pPr>
+      <w:r>
+        <w:rPr>
+          <w:i/>
+          <w:noProof/>
+          <w:color w:val="FF0000"/>
+        </w:rPr>
+        <w:drawing>
+          <wp:inline distT="0" distB="0" distL="0" distR="0" wp14:anchorId="1583B877" wp14:editId="4713AC68">
+            <wp:extent cx="5731510" cy="3027045"/>
+            <wp:effectExtent l="0" t="0" r="2540" b="1905"/>
+            <wp:docPr id="2051171046" name="图片 1"/>
+            <wp:cNvGraphicFramePr>
+              <a:graphicFrameLocks xmlns:a="http://schemas.openxmlformats.org/drawingml/2006/main" noChangeAspect="1"/>
+            </wp:cNvGraphicFramePr>
+            <a:graphic xmlns:a="http://schemas.openxmlformats.org/drawingml/2006/main">
+              <a:graphicData uri="http://schemas.openxmlformats.org/drawingml/2006/picture">
+                <pic:pic xmlns:pic="http://schemas.openxmlformats.org/drawingml/2006/picture">
+                  <pic:nvPicPr>
+                    <pic:cNvPr id="2051171046" name=""/>
+                    <pic:cNvPicPr/>
+                  </pic:nvPicPr>
+                  <pic:blipFill>
+                    <a:blip r:embed="rId9"/>
+                    <a:stretch>
+                      <a:fillRect/>
+                    </a:stretch>
+                  </pic:blipFill>
+                  <pic:spPr>
+                    <a:xfrm>
+                      <a:off x="0" y="0"/>
+                      <a:ext cx="5731510" cy="3027045"/>
+                    </a:xfrm>
+                    <a:prstGeom prst="rect">
+                      <a:avLst/>
+                    </a:prstGeom>
+                  </pic:spPr>
+                </pic:pic>
+              </a:graphicData>
+            </a:graphic>
+          </wp:inline>
+        </w:drawing>
+      </w:r>
+    </w:p>
+    <w:p>
+      <w:pPr>
+        <w:jc w:val="both"/>
+        <w:rPr>
+          <w:rFonts w:ascii="Times New Roman" w:hAnsi="Times New Roman" w:cs="Times New Roman"/>
           <w:iCs/>
-          <w:color w:val="000000" w:themeColor="text1"/>
-        </w:rPr>
-      </w:pPr>
-      <w:r>
-        <w:rPr>
+          <w:color w:val="498CF1" w:themeColor="background2" w:themeShade="BF"/>
+        </w:rPr>
+      </w:pPr>
+      <w:r>
+        <w:rPr>
+          <w:rFonts w:ascii="Times New Roman" w:hAnsi="Times New Roman" w:cs="Times New Roman"/>
           <w:iCs/>
-          <w:color w:val="000000" w:themeColor="text1"/>
-        </w:rPr>
-        <w:t>3.0 Activity Definition &amp; Estimation</w:t>
-      </w:r>
-    </w:p>
-    <w:p>
-      <w:pPr>
-        <w:spacing w:line="240" w:lineRule="auto"/>
-        <w:jc w:val="both"/>
-        <w:rPr>
-          <w:iCs/>
-          <w:color w:val="000000" w:themeColor="text1"/>
-        </w:rPr>
-      </w:pPr>
-      <w:r>
-        <w:rPr>
-          <w:iCs/>
-          <w:color w:val="000000" w:themeColor="text1"/>
-        </w:rPr>
-        <w:t>From the WBS, the following are the activities required for the project:</w:t>
-      </w:r>
-    </w:p>
-    <w:p>
-      <w:pPr>
-        <w:spacing w:line="240" w:lineRule="auto"/>
-        <w:jc w:val="both"/>
-        <w:rPr>
-          <w:iCs/>
-          <w:color w:val="000000" w:themeColor="text1"/>
-        </w:rPr>
-      </w:pPr>
-    </w:p>
-    <w:p>
-      <w:pPr>
-        <w:spacing w:line="240" w:lineRule="auto"/>
-        <w:jc w:val="both"/>
-        <w:rPr>
-          <w:iCs/>
-          <w:color w:val="000000" w:themeColor="text1"/>
-        </w:rPr>
-      </w:pPr>
-      <w:r>
-        <w:rPr>
-          <w:iCs/>
-          <w:color w:val="000000" w:themeColor="text1"/>
-        </w:rPr>
-        <w:t xml:space="preserve">1.1 </w:t>
-      </w:r>
-      <w:r>
-        <w:rPr>
-          <w:iCs/>
-          <w:color w:val="000000" w:themeColor="text1"/>
-        </w:rPr>
-        <w:t xml:space="preserve">Define </w:t>
-      </w:r>
-      <w:r>
-        <w:rPr>
-          <w:iCs/>
-          <w:color w:val="000000" w:themeColor="text1"/>
-        </w:rPr>
-        <w:t>Project Background: Define the objectives, background, and expected outcomes of the project.</w:t>
-      </w:r>
-    </w:p>
-    <w:p>
-      <w:pPr>
-        <w:spacing w:line="240" w:lineRule="auto"/>
-        <w:jc w:val="both"/>
-        <w:rPr>
-          <w:iCs/>
-          <w:color w:val="000000" w:themeColor="text1"/>
-        </w:rPr>
-      </w:pPr>
-      <w:r>
-        <w:rPr>
-          <w:iCs/>
-          <w:color w:val="000000" w:themeColor="text1"/>
-        </w:rPr>
-        <w:t>Estimation: 2 days</w:t>
-      </w:r>
-    </w:p>
-    <w:p>
-      <w:pPr>
-        <w:spacing w:line="240" w:lineRule="auto"/>
-        <w:jc w:val="both"/>
-        <w:rPr>
-          <w:iCs/>
-          <w:color w:val="000000" w:themeColor="text1"/>
-        </w:rPr>
-      </w:pPr>
-      <w:r>
-        <w:rPr>
-          <w:iCs/>
-          <w:color w:val="000000" w:themeColor="text1"/>
-        </w:rPr>
-        <w:t xml:space="preserve">1.2 Dataset Analysis &amp; Selection: </w:t>
-      </w:r>
-      <w:r>
-        <w:rPr>
-          <w:iCs/>
-          <w:color w:val="000000" w:themeColor="text1"/>
-        </w:rPr>
-        <w:t>Analyse</w:t>
-      </w:r>
-      <w:r>
-        <w:rPr>
-          <w:iCs/>
-          <w:color w:val="000000" w:themeColor="text1"/>
-        </w:rPr>
-        <w:t xml:space="preserve"> various datasets and select the most suitable one for further analysis.</w:t>
-      </w:r>
-      <w:r>
-        <w:rPr>
-          <w:iCs/>
-          <w:color w:val="000000" w:themeColor="text1"/>
-        </w:rPr>
-        <w:t xml:space="preserve"> </w:t>
-      </w:r>
-      <w:r>
-        <w:rPr>
-          <w:rFonts w:hint="eastAsia"/>
-          <w:iCs/>
-          <w:color w:val="000000" w:themeColor="text1"/>
-          <w:lang w:eastAsia="zh-CN"/>
-        </w:rPr>
-        <w:t>潜在得分析方向</w:t>
-      </w:r>
-    </w:p>
-    <w:p>
-      <w:pPr>
-        <w:spacing w:line="240" w:lineRule="auto"/>
-        <w:jc w:val="both"/>
-        <w:rPr>
-          <w:iCs/>
-          <w:color w:val="000000" w:themeColor="text1"/>
-        </w:rPr>
-      </w:pPr>
-      <w:r>
-        <w:rPr>
-          <w:iCs/>
-          <w:color w:val="000000" w:themeColor="text1"/>
-        </w:rPr>
-        <w:t>Estimation: 3 days</w:t>
-      </w:r>
-    </w:p>
-    <w:p>
-      <w:pPr>
-        <w:spacing w:line="240" w:lineRule="auto"/>
-        <w:jc w:val="both"/>
-        <w:rPr>
-          <w:iCs/>
-          <w:color w:val="000000" w:themeColor="text1"/>
-        </w:rPr>
-      </w:pPr>
-      <w:r>
-        <w:rPr>
-          <w:iCs/>
-          <w:color w:val="000000" w:themeColor="text1"/>
-        </w:rPr>
-        <w:t>1.3 Project Scope Definition: Clearly define the scope of the project and the expected deliverables.</w:t>
-      </w:r>
-    </w:p>
-    <w:p>
-      <w:pPr>
-        <w:spacing w:line="240" w:lineRule="auto"/>
-        <w:jc w:val="both"/>
-        <w:rPr>
-          <w:iCs/>
-          <w:color w:val="000000" w:themeColor="text1"/>
-        </w:rPr>
-      </w:pPr>
-      <w:r>
-        <w:rPr>
-          <w:iCs/>
-          <w:color w:val="000000" w:themeColor="text1"/>
-        </w:rPr>
-        <w:t>Estimation: 2 days</w:t>
-      </w:r>
-    </w:p>
-    <w:p>
-      <w:pPr>
-        <w:spacing w:line="240" w:lineRule="auto"/>
-        <w:jc w:val="both"/>
-        <w:rPr>
-          <w:iCs/>
-          <w:color w:val="000000" w:themeColor="text1"/>
-        </w:rPr>
-      </w:pPr>
-      <w:r>
-        <w:rPr>
-          <w:iCs/>
-          <w:color w:val="000000" w:themeColor="text1"/>
-        </w:rPr>
-        <w:t xml:space="preserve">1.4 Project Milestone Setting: </w:t>
-      </w:r>
-      <w:r>
-        <w:rPr>
-          <w:rFonts w:hint="eastAsia"/>
-          <w:iCs/>
-          <w:color w:val="000000" w:themeColor="text1"/>
-          <w:lang w:eastAsia="zh-CN"/>
-        </w:rPr>
-        <w:t>周期定义，分工</w:t>
-      </w:r>
-      <w:r>
-        <w:rPr>
-          <w:rFonts w:hint="eastAsia"/>
-          <w:iCs/>
-          <w:color w:val="000000" w:themeColor="text1"/>
-          <w:lang w:eastAsia="zh-CN"/>
-        </w:rPr>
-        <w:t>/</w:t>
-      </w:r>
-      <w:r>
-        <w:rPr>
-          <w:rFonts w:hint="eastAsia"/>
-          <w:iCs/>
-          <w:color w:val="000000" w:themeColor="text1"/>
-          <w:lang w:eastAsia="zh-CN"/>
-        </w:rPr>
-        <w:t>风险评估</w:t>
-      </w:r>
-      <w:r>
-        <w:rPr>
-          <w:iCs/>
-          <w:color w:val="000000" w:themeColor="text1"/>
-        </w:rPr>
-        <w:t>Set key project milestones and their expected completion dates.</w:t>
-      </w:r>
-    </w:p>
-    <w:p>
-      <w:pPr>
-        <w:spacing w:line="240" w:lineRule="auto"/>
-        <w:jc w:val="both"/>
-        <w:rPr>
-          <w:iCs/>
-          <w:color w:val="000000" w:themeColor="text1"/>
-        </w:rPr>
-      </w:pPr>
-      <w:r>
-        <w:rPr>
-          <w:iCs/>
-          <w:color w:val="000000" w:themeColor="text1"/>
-        </w:rPr>
-        <w:t>Estimation: 1 day</w:t>
-      </w:r>
-    </w:p>
-    <w:p>
-      <w:pPr>
-        <w:spacing w:line="240" w:lineRule="auto"/>
-        <w:jc w:val="both"/>
-        <w:rPr>
-          <w:iCs/>
-          <w:color w:val="000000" w:themeColor="text1"/>
-        </w:rPr>
-      </w:pPr>
-    </w:p>
-    <w:p>
-      <w:pPr>
-        <w:spacing w:line="240" w:lineRule="auto"/>
-        <w:jc w:val="both"/>
-        <w:rPr>
-          <w:iCs/>
-          <w:color w:val="000000" w:themeColor="text1"/>
-        </w:rPr>
-      </w:pPr>
-      <w:r>
-        <w:rPr>
-          <w:iCs/>
-          <w:color w:val="000000" w:themeColor="text1"/>
-        </w:rPr>
-        <w:t>2.1 Use Case Definition: Define the main use cases based on user requirements.</w:t>
-      </w:r>
-    </w:p>
-    <w:p>
-      <w:pPr>
-        <w:spacing w:line="240" w:lineRule="auto"/>
-        <w:jc w:val="both"/>
-        <w:rPr>
-          <w:iCs/>
-          <w:color w:val="000000" w:themeColor="text1"/>
-        </w:rPr>
-      </w:pPr>
-      <w:r>
-        <w:rPr>
-          <w:iCs/>
-          <w:color w:val="000000" w:themeColor="text1"/>
-        </w:rPr>
-        <w:t>Estimation: 2 days</w:t>
-      </w:r>
-    </w:p>
-    <w:p>
-      <w:pPr>
-        <w:spacing w:line="240" w:lineRule="auto"/>
-        <w:jc w:val="both"/>
-        <w:rPr>
-          <w:iCs/>
-          <w:color w:val="000000" w:themeColor="text1"/>
-        </w:rPr>
-      </w:pPr>
-      <w:r>
-        <w:rPr>
-          <w:iCs/>
-          <w:color w:val="000000" w:themeColor="text1"/>
-        </w:rPr>
-        <w:t>2.2 Use Case In-depth Analysis: Conduct a detailed analysis of each use case.</w:t>
-      </w:r>
-    </w:p>
-    <w:p>
-      <w:pPr>
-        <w:spacing w:line="240" w:lineRule="auto"/>
-        <w:jc w:val="both"/>
-        <w:rPr>
-          <w:iCs/>
-          <w:color w:val="000000" w:themeColor="text1"/>
-        </w:rPr>
-      </w:pPr>
-      <w:r>
-        <w:rPr>
-          <w:iCs/>
-          <w:color w:val="000000" w:themeColor="text1"/>
-        </w:rPr>
-        <w:t>Estimation: 3 days</w:t>
-      </w:r>
-    </w:p>
-    <w:p>
-      <w:pPr>
-        <w:spacing w:line="240" w:lineRule="auto"/>
-        <w:jc w:val="both"/>
-        <w:rPr>
-          <w:iCs/>
-          <w:color w:val="000000" w:themeColor="text1"/>
-        </w:rPr>
-      </w:pPr>
-      <w:r>
-        <w:rPr>
-          <w:iCs/>
-          <w:color w:val="000000" w:themeColor="text1"/>
-        </w:rPr>
-        <w:t xml:space="preserve">2.3 User Interaction Requirement Analysis: </w:t>
-      </w:r>
-      <w:proofErr w:type="spellStart"/>
-      <w:r>
-        <w:rPr>
-          <w:iCs/>
-          <w:color w:val="000000" w:themeColor="text1"/>
-        </w:rPr>
-        <w:t>Analyze</w:t>
-      </w:r>
-      <w:proofErr w:type="spellEnd"/>
-      <w:r>
-        <w:rPr>
-          <w:iCs/>
-          <w:color w:val="000000" w:themeColor="text1"/>
-        </w:rPr>
-        <w:t xml:space="preserve"> how users will interact with the system and define the main user interfaces and interaction methods.</w:t>
-      </w:r>
-    </w:p>
-    <w:p>
-      <w:pPr>
-        <w:spacing w:line="240" w:lineRule="auto"/>
-        <w:jc w:val="both"/>
-        <w:rPr>
-          <w:iCs/>
-          <w:color w:val="000000" w:themeColor="text1"/>
-        </w:rPr>
-      </w:pPr>
-      <w:r>
-        <w:rPr>
-          <w:iCs/>
-          <w:color w:val="000000" w:themeColor="text1"/>
-        </w:rPr>
-        <w:t>Estimation: 2 days</w:t>
-      </w:r>
-    </w:p>
-    <w:p>
-      <w:pPr>
-        <w:spacing w:line="240" w:lineRule="auto"/>
-        <w:jc w:val="both"/>
-        <w:rPr>
-          <w:iCs/>
-          <w:color w:val="000000" w:themeColor="text1"/>
-        </w:rPr>
-      </w:pPr>
-      <w:r>
-        <w:rPr>
-          <w:iCs/>
-          <w:color w:val="000000" w:themeColor="text1"/>
-        </w:rPr>
-        <w:t>2.4 Functional Module Division: Divide the software into different functional modules based on system requirements.</w:t>
-      </w:r>
-    </w:p>
-    <w:p>
-      <w:pPr>
-        <w:spacing w:line="240" w:lineRule="auto"/>
-        <w:jc w:val="both"/>
-        <w:rPr>
-          <w:iCs/>
-          <w:color w:val="000000" w:themeColor="text1"/>
-        </w:rPr>
-      </w:pPr>
-      <w:r>
-        <w:rPr>
-          <w:iCs/>
-          <w:color w:val="000000" w:themeColor="text1"/>
-        </w:rPr>
-        <w:lastRenderedPageBreak/>
-        <w:t>Estimation: 2 days</w:t>
-      </w:r>
-    </w:p>
-    <w:p>
-      <w:pPr>
-        <w:spacing w:line="240" w:lineRule="auto"/>
-        <w:jc w:val="both"/>
-        <w:rPr>
-          <w:iCs/>
-          <w:color w:val="000000" w:themeColor="text1"/>
-        </w:rPr>
-      </w:pPr>
-      <w:r>
-        <w:rPr>
-          <w:iCs/>
-          <w:color w:val="000000" w:themeColor="text1"/>
-        </w:rPr>
-        <w:t>2.5 Prototype &amp; Interface Sketch Design: Design preliminary prototypes and interface sketches for the software.</w:t>
-      </w:r>
-    </w:p>
-    <w:p>
-      <w:pPr>
-        <w:spacing w:line="240" w:lineRule="auto"/>
-        <w:jc w:val="both"/>
-        <w:rPr>
-          <w:iCs/>
-          <w:color w:val="000000" w:themeColor="text1"/>
-        </w:rPr>
-      </w:pPr>
-      <w:r>
-        <w:rPr>
-          <w:iCs/>
-          <w:color w:val="000000" w:themeColor="text1"/>
-        </w:rPr>
-        <w:t>Estimation: 3 days</w:t>
-      </w:r>
-    </w:p>
-    <w:p>
-      <w:pPr>
-        <w:spacing w:line="240" w:lineRule="auto"/>
-        <w:jc w:val="both"/>
-        <w:rPr>
-          <w:iCs/>
-          <w:color w:val="000000" w:themeColor="text1"/>
-        </w:rPr>
-      </w:pPr>
-      <w:r>
-        <w:rPr>
-          <w:iCs/>
-          <w:color w:val="000000" w:themeColor="text1"/>
-        </w:rPr>
-        <w:t>2.6 Data Structure &amp; Flowchart Design: Design the main data structures and software flowcharts.</w:t>
-      </w:r>
-    </w:p>
-    <w:p>
-      <w:pPr>
-        <w:spacing w:line="240" w:lineRule="auto"/>
-        <w:jc w:val="both"/>
-        <w:rPr>
-          <w:iCs/>
-          <w:color w:val="000000" w:themeColor="text1"/>
-        </w:rPr>
-      </w:pPr>
-      <w:r>
-        <w:rPr>
-          <w:iCs/>
-          <w:color w:val="000000" w:themeColor="text1"/>
-        </w:rPr>
-        <w:t>Estimation: 3 days</w:t>
-      </w:r>
-    </w:p>
-    <w:p>
-      <w:pPr>
-        <w:spacing w:line="240" w:lineRule="auto"/>
-        <w:jc w:val="both"/>
-        <w:rPr>
-          <w:iCs/>
-          <w:color w:val="000000" w:themeColor="text1"/>
-        </w:rPr>
-      </w:pPr>
-      <w:r>
-        <w:rPr>
-          <w:iCs/>
-          <w:color w:val="000000" w:themeColor="text1"/>
-        </w:rPr>
-        <w:t xml:space="preserve">2.7 UML </w:t>
-      </w:r>
-      <w:proofErr w:type="spellStart"/>
-      <w:r>
-        <w:rPr>
-          <w:iCs/>
-          <w:color w:val="000000" w:themeColor="text1"/>
-        </w:rPr>
-        <w:t>Modeling</w:t>
-      </w:r>
-      <w:proofErr w:type="spellEnd"/>
-      <w:r>
-        <w:rPr>
-          <w:iCs/>
-          <w:color w:val="000000" w:themeColor="text1"/>
-        </w:rPr>
-        <w:t xml:space="preserve"> &amp; Design: Use UML to model the system, including class diagrams, sequence diagrams, etc.</w:t>
-      </w:r>
-    </w:p>
-    <w:p>
-      <w:pPr>
-        <w:spacing w:line="240" w:lineRule="auto"/>
-        <w:jc w:val="both"/>
-        <w:rPr>
-          <w:iCs/>
-          <w:color w:val="000000" w:themeColor="text1"/>
-        </w:rPr>
-      </w:pPr>
-      <w:r>
-        <w:rPr>
-          <w:iCs/>
-          <w:color w:val="000000" w:themeColor="text1"/>
-        </w:rPr>
-        <w:t>Estimation: 4 days</w:t>
-      </w:r>
-    </w:p>
-    <w:p>
-      <w:pPr>
-        <w:spacing w:line="240" w:lineRule="auto"/>
-        <w:jc w:val="both"/>
-        <w:rPr>
-          <w:iCs/>
-          <w:color w:val="000000" w:themeColor="text1"/>
-        </w:rPr>
-      </w:pPr>
-    </w:p>
-    <w:p>
-      <w:pPr>
-        <w:spacing w:line="240" w:lineRule="auto"/>
-        <w:jc w:val="both"/>
-        <w:rPr>
-          <w:iCs/>
-          <w:color w:val="000000" w:themeColor="text1"/>
-        </w:rPr>
-      </w:pPr>
-      <w:r>
-        <w:rPr>
-          <w:iCs/>
-          <w:color w:val="000000" w:themeColor="text1"/>
-        </w:rPr>
-        <w:t>3.1 Data Preprocessing &amp; Cleaning: Preprocess and clean the dataset to ensure data quality.</w:t>
-      </w:r>
-    </w:p>
-    <w:p>
-      <w:pPr>
-        <w:spacing w:line="240" w:lineRule="auto"/>
-        <w:jc w:val="both"/>
-        <w:rPr>
-          <w:iCs/>
-          <w:color w:val="000000" w:themeColor="text1"/>
-        </w:rPr>
-      </w:pPr>
-      <w:r>
-        <w:rPr>
-          <w:iCs/>
-          <w:color w:val="000000" w:themeColor="text1"/>
-        </w:rPr>
-        <w:t>Estimation: 4 days</w:t>
-      </w:r>
-    </w:p>
-    <w:p>
-      <w:pPr>
-        <w:spacing w:line="240" w:lineRule="auto"/>
-        <w:jc w:val="both"/>
-        <w:rPr>
-          <w:iCs/>
-          <w:color w:val="000000" w:themeColor="text1"/>
-        </w:rPr>
-      </w:pPr>
-      <w:r>
-        <w:rPr>
-          <w:iCs/>
-          <w:color w:val="000000" w:themeColor="text1"/>
-        </w:rPr>
-        <w:t>3.2 Class &amp; Component Implementation: Implement the main classes and components based on UML designs.</w:t>
-      </w:r>
-    </w:p>
-    <w:p>
-      <w:pPr>
-        <w:spacing w:line="240" w:lineRule="auto"/>
-        <w:jc w:val="both"/>
-        <w:rPr>
-          <w:iCs/>
-          <w:color w:val="000000" w:themeColor="text1"/>
-        </w:rPr>
-      </w:pPr>
-      <w:r>
-        <w:rPr>
-          <w:iCs/>
-          <w:color w:val="000000" w:themeColor="text1"/>
-        </w:rPr>
-        <w:t>Estimation: 5 days</w:t>
-      </w:r>
-    </w:p>
-    <w:p>
-      <w:pPr>
-        <w:spacing w:line="240" w:lineRule="auto"/>
-        <w:jc w:val="both"/>
-        <w:rPr>
-          <w:iCs/>
-          <w:color w:val="000000" w:themeColor="text1"/>
-        </w:rPr>
-      </w:pPr>
-      <w:r>
-        <w:rPr>
-          <w:iCs/>
-          <w:color w:val="000000" w:themeColor="text1"/>
-        </w:rPr>
-        <w:t>3.3 Algorithm Design &amp; Optimization: Design and implement the main algorithms and optimize them.</w:t>
-      </w:r>
-    </w:p>
-    <w:p>
-      <w:pPr>
-        <w:spacing w:line="240" w:lineRule="auto"/>
-        <w:jc w:val="both"/>
-        <w:rPr>
-          <w:iCs/>
-          <w:color w:val="000000" w:themeColor="text1"/>
-        </w:rPr>
-      </w:pPr>
-      <w:r>
-        <w:rPr>
-          <w:iCs/>
-          <w:color w:val="000000" w:themeColor="text1"/>
-        </w:rPr>
-        <w:t>Estimation: 5 days</w:t>
-      </w:r>
-    </w:p>
-    <w:p>
-      <w:pPr>
-        <w:spacing w:line="240" w:lineRule="auto"/>
-        <w:jc w:val="both"/>
-        <w:rPr>
-          <w:iCs/>
-          <w:color w:val="000000" w:themeColor="text1"/>
-        </w:rPr>
-      </w:pPr>
-      <w:r>
-        <w:rPr>
-          <w:iCs/>
-          <w:color w:val="000000" w:themeColor="text1"/>
-        </w:rPr>
-        <w:t>3.4 User Interface Development: Develop the user interface ensuring it's user-friendly.</w:t>
-      </w:r>
-    </w:p>
-    <w:p>
-      <w:pPr>
-        <w:spacing w:line="240" w:lineRule="auto"/>
-        <w:jc w:val="both"/>
-        <w:rPr>
-          <w:iCs/>
-          <w:color w:val="000000" w:themeColor="text1"/>
-        </w:rPr>
-      </w:pPr>
-      <w:r>
-        <w:rPr>
-          <w:iCs/>
-          <w:color w:val="000000" w:themeColor="text1"/>
-        </w:rPr>
-        <w:t>Estimation: 4 days</w:t>
-      </w:r>
-    </w:p>
-    <w:p>
-      <w:pPr>
-        <w:spacing w:line="240" w:lineRule="auto"/>
-        <w:jc w:val="both"/>
-        <w:rPr>
-          <w:iCs/>
-          <w:color w:val="000000" w:themeColor="text1"/>
-        </w:rPr>
-      </w:pPr>
-      <w:r>
-        <w:rPr>
-          <w:iCs/>
-          <w:color w:val="000000" w:themeColor="text1"/>
-        </w:rPr>
-        <w:t>3.5 API &amp; Method Implementation: Design and implement the main APIs and methods.</w:t>
-      </w:r>
-    </w:p>
-    <w:p>
-      <w:pPr>
-        <w:spacing w:line="240" w:lineRule="auto"/>
-        <w:jc w:val="both"/>
-        <w:rPr>
-          <w:iCs/>
-          <w:color w:val="000000" w:themeColor="text1"/>
-        </w:rPr>
-      </w:pPr>
-      <w:r>
-        <w:rPr>
-          <w:iCs/>
-          <w:color w:val="000000" w:themeColor="text1"/>
-        </w:rPr>
-        <w:t>Estimation: 4 days</w:t>
-      </w:r>
-    </w:p>
-    <w:p>
-      <w:pPr>
-        <w:spacing w:line="240" w:lineRule="auto"/>
-        <w:jc w:val="both"/>
-        <w:rPr>
-          <w:iCs/>
-          <w:color w:val="000000" w:themeColor="text1"/>
-        </w:rPr>
-      </w:pPr>
-      <w:r>
-        <w:rPr>
-          <w:iCs/>
-          <w:color w:val="000000" w:themeColor="text1"/>
-        </w:rPr>
-        <w:t>3.6 Software Packaging &amp; Test Preparation: Package the software and prepare for testing.</w:t>
-      </w:r>
-    </w:p>
-    <w:p>
-      <w:pPr>
-        <w:spacing w:line="240" w:lineRule="auto"/>
-        <w:jc w:val="both"/>
-        <w:rPr>
-          <w:iCs/>
-          <w:color w:val="000000" w:themeColor="text1"/>
-        </w:rPr>
-      </w:pPr>
-      <w:r>
-        <w:rPr>
-          <w:iCs/>
-          <w:color w:val="000000" w:themeColor="text1"/>
-        </w:rPr>
-        <w:t>Estimation: 2 days</w:t>
-      </w:r>
-    </w:p>
-    <w:p>
-      <w:pPr>
-        <w:spacing w:line="240" w:lineRule="auto"/>
-        <w:jc w:val="both"/>
-        <w:rPr>
-          <w:iCs/>
-          <w:color w:val="000000" w:themeColor="text1"/>
-        </w:rPr>
-      </w:pPr>
-    </w:p>
-    <w:p>
-      <w:pPr>
-        <w:spacing w:line="240" w:lineRule="auto"/>
-        <w:jc w:val="both"/>
-        <w:rPr>
-          <w:iCs/>
-          <w:color w:val="000000" w:themeColor="text1"/>
-        </w:rPr>
-      </w:pPr>
-      <w:r>
-        <w:rPr>
-          <w:iCs/>
-          <w:color w:val="000000" w:themeColor="text1"/>
-        </w:rPr>
-        <w:t>4.1 Test Plan Design: Design a detailed software testing plan.</w:t>
-      </w:r>
-    </w:p>
-    <w:p>
-      <w:pPr>
-        <w:spacing w:line="240" w:lineRule="auto"/>
-        <w:jc w:val="both"/>
-        <w:rPr>
-          <w:iCs/>
-          <w:color w:val="000000" w:themeColor="text1"/>
-        </w:rPr>
-      </w:pPr>
-      <w:r>
-        <w:rPr>
-          <w:iCs/>
-          <w:color w:val="000000" w:themeColor="text1"/>
-        </w:rPr>
-        <w:t>Estimation: 3 days</w:t>
-      </w:r>
-    </w:p>
-    <w:p>
-      <w:pPr>
-        <w:spacing w:line="240" w:lineRule="auto"/>
-        <w:jc w:val="both"/>
-        <w:rPr>
-          <w:iCs/>
-          <w:color w:val="000000" w:themeColor="text1"/>
-        </w:rPr>
-      </w:pPr>
-      <w:r>
-        <w:rPr>
-          <w:iCs/>
-          <w:color w:val="000000" w:themeColor="text1"/>
-        </w:rPr>
-        <w:t>4.2 Internal Testing &amp; Verification: Conduct internal software testing and verification.</w:t>
-      </w:r>
-    </w:p>
-    <w:p>
-      <w:pPr>
-        <w:spacing w:line="240" w:lineRule="auto"/>
-        <w:jc w:val="both"/>
-        <w:rPr>
-          <w:iCs/>
-          <w:color w:val="000000" w:themeColor="text1"/>
-        </w:rPr>
-      </w:pPr>
-      <w:r>
-        <w:rPr>
-          <w:iCs/>
-          <w:color w:val="000000" w:themeColor="text1"/>
-        </w:rPr>
-        <w:t>Estimation: 5 days</w:t>
-      </w:r>
-    </w:p>
-    <w:p>
-      <w:pPr>
-        <w:spacing w:line="240" w:lineRule="auto"/>
-        <w:jc w:val="both"/>
-        <w:rPr>
-          <w:iCs/>
-          <w:color w:val="000000" w:themeColor="text1"/>
-        </w:rPr>
-      </w:pPr>
-      <w:r>
-        <w:rPr>
-          <w:iCs/>
-          <w:color w:val="000000" w:themeColor="text1"/>
-        </w:rPr>
-        <w:t xml:space="preserve">4.3 Test Result Analysis: </w:t>
-      </w:r>
-      <w:proofErr w:type="spellStart"/>
-      <w:r>
-        <w:rPr>
-          <w:iCs/>
-          <w:color w:val="000000" w:themeColor="text1"/>
-        </w:rPr>
-        <w:t>Analyze</w:t>
-      </w:r>
-      <w:proofErr w:type="spellEnd"/>
-      <w:r>
-        <w:rPr>
-          <w:iCs/>
-          <w:color w:val="000000" w:themeColor="text1"/>
-        </w:rPr>
-        <w:t xml:space="preserve"> the test results and identify software issues and defects.</w:t>
-      </w:r>
-    </w:p>
-    <w:p>
-      <w:pPr>
-        <w:spacing w:line="240" w:lineRule="auto"/>
-        <w:jc w:val="both"/>
-        <w:rPr>
-          <w:iCs/>
-          <w:color w:val="000000" w:themeColor="text1"/>
-        </w:rPr>
-      </w:pPr>
-      <w:r>
-        <w:rPr>
-          <w:iCs/>
-          <w:color w:val="000000" w:themeColor="text1"/>
-        </w:rPr>
-        <w:t>Estimation: 2 days</w:t>
-      </w:r>
-    </w:p>
-    <w:p>
-      <w:pPr>
-        <w:spacing w:line="240" w:lineRule="auto"/>
-        <w:jc w:val="both"/>
-        <w:rPr>
-          <w:iCs/>
-          <w:color w:val="000000" w:themeColor="text1"/>
-        </w:rPr>
-      </w:pPr>
-      <w:r>
-        <w:rPr>
-          <w:iCs/>
-          <w:color w:val="000000" w:themeColor="text1"/>
-        </w:rPr>
-        <w:t>4.4 Issue Fixing &amp; Optimization: Fix issues based on test results and optimize the software.</w:t>
-      </w:r>
-    </w:p>
-    <w:p>
-      <w:pPr>
-        <w:spacing w:line="240" w:lineRule="auto"/>
-        <w:jc w:val="both"/>
-        <w:rPr>
-          <w:iCs/>
-          <w:color w:val="000000" w:themeColor="text1"/>
-        </w:rPr>
-      </w:pPr>
-      <w:r>
-        <w:rPr>
-          <w:iCs/>
-          <w:color w:val="000000" w:themeColor="text1"/>
-        </w:rPr>
-        <w:lastRenderedPageBreak/>
-        <w:t>Estimation: 4 days</w:t>
-      </w:r>
-    </w:p>
-    <w:p>
-      <w:pPr>
-        <w:spacing w:line="240" w:lineRule="auto"/>
-        <w:jc w:val="both"/>
-        <w:rPr>
-          <w:iCs/>
-          <w:color w:val="000000" w:themeColor="text1"/>
-        </w:rPr>
-      </w:pPr>
-      <w:r>
-        <w:rPr>
-          <w:iCs/>
-          <w:color w:val="000000" w:themeColor="text1"/>
-        </w:rPr>
-        <w:t>4.5 Final Software Packaging &amp; Delivery: Package the software and deliver it to the customer.</w:t>
-      </w:r>
-    </w:p>
-    <w:p>
-      <w:pPr>
-        <w:spacing w:line="240" w:lineRule="auto"/>
-        <w:jc w:val="both"/>
-        <w:rPr>
-          <w:iCs/>
-          <w:color w:val="000000" w:themeColor="text1"/>
-        </w:rPr>
-      </w:pPr>
-      <w:r>
-        <w:rPr>
-          <w:iCs/>
-          <w:color w:val="000000" w:themeColor="text1"/>
-        </w:rPr>
-        <w:t>Estimation: 2 days</w:t>
-      </w:r>
-    </w:p>
-    <w:p>
-      <w:pPr>
-        <w:spacing w:line="240" w:lineRule="auto"/>
-        <w:jc w:val="both"/>
-        <w:rPr>
-          <w:iCs/>
-          <w:color w:val="000000" w:themeColor="text1"/>
-        </w:rPr>
-      </w:pPr>
-    </w:p>
-    <w:p>
-      <w:pPr>
-        <w:spacing w:line="240" w:lineRule="auto"/>
-        <w:jc w:val="both"/>
-        <w:rPr>
-          <w:iCs/>
-          <w:color w:val="000000" w:themeColor="text1"/>
-        </w:rPr>
-      </w:pPr>
-      <w:r>
-        <w:rPr>
-          <w:iCs/>
-          <w:color w:val="000000" w:themeColor="text1"/>
-        </w:rPr>
-        <w:t>5.1 Git Version Control: Use Git for version control and track all changes.</w:t>
-      </w:r>
-    </w:p>
-    <w:p>
-      <w:pPr>
-        <w:spacing w:line="240" w:lineRule="auto"/>
-        <w:jc w:val="both"/>
-        <w:rPr>
-          <w:iCs/>
-          <w:color w:val="000000" w:themeColor="text1"/>
-        </w:rPr>
-      </w:pPr>
-      <w:r>
-        <w:rPr>
-          <w:iCs/>
-          <w:color w:val="000000" w:themeColor="text1"/>
-        </w:rPr>
-        <w:t>Estimation: 1 day</w:t>
-      </w:r>
-    </w:p>
-    <w:p>
-      <w:pPr>
-        <w:spacing w:line="240" w:lineRule="auto"/>
-        <w:jc w:val="both"/>
-        <w:rPr>
-          <w:iCs/>
-          <w:color w:val="000000" w:themeColor="text1"/>
-        </w:rPr>
-      </w:pPr>
-      <w:r>
-        <w:rPr>
-          <w:iCs/>
-          <w:color w:val="000000" w:themeColor="text1"/>
-        </w:rPr>
-        <w:t>5.2 Project Documentation Writing: Write detailed project documentation, including design documents, user manuals, etc.</w:t>
-      </w:r>
-    </w:p>
-    <w:p>
-      <w:pPr>
-        <w:spacing w:line="240" w:lineRule="auto"/>
-        <w:jc w:val="both"/>
-        <w:rPr>
-          <w:iCs/>
-          <w:color w:val="000000" w:themeColor="text1"/>
-        </w:rPr>
-      </w:pPr>
-      <w:r>
-        <w:rPr>
-          <w:iCs/>
-          <w:color w:val="000000" w:themeColor="text1"/>
-        </w:rPr>
-        <w:t>Estimation: 4 days</w:t>
-      </w:r>
-    </w:p>
-    <w:p>
-      <w:pPr>
-        <w:spacing w:line="240" w:lineRule="auto"/>
-        <w:jc w:val="both"/>
-        <w:rPr>
-          <w:iCs/>
-          <w:color w:val="000000" w:themeColor="text1"/>
-        </w:rPr>
-      </w:pPr>
-      <w:r>
-        <w:rPr>
-          <w:iCs/>
-          <w:color w:val="000000" w:themeColor="text1"/>
-        </w:rPr>
-        <w:t>5.3 Project Review &amp; Summary: Review the project and summarize the experiences and lessons learned.</w:t>
-      </w:r>
-    </w:p>
-    <w:p>
-      <w:pPr>
-        <w:spacing w:line="240" w:lineRule="auto"/>
-        <w:jc w:val="both"/>
-        <w:rPr>
-          <w:iCs/>
-          <w:color w:val="000000" w:themeColor="text1"/>
-        </w:rPr>
-      </w:pPr>
-      <w:r>
-        <w:rPr>
-          <w:iCs/>
-          <w:color w:val="000000" w:themeColor="text1"/>
-        </w:rPr>
-        <w:t>Estimation: 2 days</w:t>
-      </w:r>
-    </w:p>
-    <w:p>
-      <w:pPr>
-        <w:jc w:val="both"/>
-        <w:rPr>
-          <w:i/>
-          <w:color w:val="FF0000"/>
-        </w:rPr>
-      </w:pPr>
+          <w:color w:val="498CF1" w:themeColor="background2" w:themeShade="BF"/>
+        </w:rPr>
+        <w:t>Note: Use Git for version control from the beginning of the project to track all changes.</w:t>
+      </w:r>
     </w:p>
     <w:p>
       <w:pPr>

</xml_diff>

<commit_message>
matrix update & new project
</commit_message>
<xml_diff>
--- a/Project Plan.docx
+++ b/Project Plan.docx
@@ -547,6 +547,29 @@
             </w:r>
             <w:r>
               <w:rPr>
+                <w:rStyle w:val="af5"/>
+                <w:noProof/>
+              </w:rPr>
+              <w:t xml:space="preserve"> &amp; </w:t>
+            </w:r>
+            <w:r>
+              <w:rPr>
+                <w:rStyle w:val="af5"/>
+                <w:rFonts w:hint="eastAsia"/>
+                <w:noProof/>
+                <w:lang w:eastAsia="zh-CN"/>
+              </w:rPr>
+              <w:t>RACI</w:t>
+            </w:r>
+            <w:r>
+              <w:rPr>
+                <w:rStyle w:val="af5"/>
+                <w:noProof/>
+              </w:rPr>
+              <w:t xml:space="preserve"> Chart</w:t>
+            </w:r>
+            <w:r>
+              <w:rPr>
                 <w:noProof/>
                 <w:webHidden/>
               </w:rPr>
@@ -737,21 +760,7 @@
         <w:rPr>
           <w:i/>
         </w:rPr>
-        <w:t xml:space="preserve">The aim of this project is to develop a data analysis and visualization tool using a project management methodology called Scrum because of its benefits in terms of being able to respond quickly to change, improving team collaboration and customer satisfaction. This tool will be used to analyse open data from Airbnb in Sydney, a global home rental platform, and Sydney, a popular tourist destination, has </w:t>
-      </w:r>
-      <w:proofErr w:type="gramStart"/>
-      <w:r>
-        <w:rPr>
-          <w:i/>
-        </w:rPr>
-        <w:t>a large number of</w:t>
-      </w:r>
-      <w:proofErr w:type="gramEnd"/>
-      <w:r>
-        <w:rPr>
-          <w:i/>
-        </w:rPr>
-        <w:t xml:space="preserve"> Airbnb listings. Hosts and renters alike face challenges such as setting or finding the right price and knowing which areas are most popular. This tool aims to provide valuable insights to hosts and renters by analysing and visualizing this data.</w:t>
+        <w:t>The aim of this project is to develop a data analysis and visualization tool using a project management methodology called Scrum because of its benefits in terms of being able to respond quickly to change, improving team collaboration and customer satisfaction. This tool will be used to analyse open data from Airbnb in Sydney, a global home rental platform, and Sydney, a popular tourist destination, has a large number of Airbnb listings. Hosts and renters alike face challenges such as setting or finding the right price and knowing which areas are most popular. This tool aims to provide valuable insights to hosts and renters by analysing and visualizing this data.</w:t>
       </w:r>
     </w:p>
     <w:p>
@@ -1220,6 +1229,21 @@
         <w:t xml:space="preserve"> &amp; Estimation</w:t>
       </w:r>
       <w:bookmarkEnd w:id="4"/>
+      <w:r>
+        <w:rPr>
+          <w:lang w:eastAsia="zh-CN"/>
+        </w:rPr>
+        <w:t xml:space="preserve"> </w:t>
+      </w:r>
+      <w:r>
+        <w:rPr>
+          <w:lang w:eastAsia="zh-CN"/>
+        </w:rPr>
+        <w:t xml:space="preserve">&amp; </w:t>
+      </w:r>
+      <w:r>
+        <w:t>RACI Chart</w:t>
+      </w:r>
     </w:p>
     <w:p>
       <w:pPr>
@@ -1280,9 +1304,9 @@
           <w:color w:val="FF0000"/>
         </w:rPr>
         <w:drawing>
-          <wp:inline distT="0" distB="0" distL="0" distR="0" wp14:anchorId="1583B877" wp14:editId="4713AC68">
-            <wp:extent cx="5731510" cy="3027045"/>
-            <wp:effectExtent l="0" t="0" r="2540" b="1905"/>
+          <wp:inline distT="0" distB="0" distL="0" distR="0" wp14:anchorId="1583B877" wp14:editId="0FF68068">
+            <wp:extent cx="5958840" cy="3147107"/>
+            <wp:effectExtent l="0" t="0" r="3810" b="0"/>
             <wp:docPr id="2051171046" name="图片 1"/>
             <wp:cNvGraphicFramePr>
               <a:graphicFrameLocks xmlns:a="http://schemas.openxmlformats.org/drawingml/2006/main" noChangeAspect="1"/>
@@ -1303,7 +1327,7 @@
                   <pic:spPr>
                     <a:xfrm>
                       <a:off x="0" y="0"/>
-                      <a:ext cx="5731510" cy="3027045"/>
+                      <a:ext cx="5968817" cy="3152376"/>
                     </a:xfrm>
                     <a:prstGeom prst="rect">
                       <a:avLst/>
@@ -1337,10 +1361,96 @@
     <w:p>
       <w:pPr>
         <w:jc w:val="both"/>
-      </w:pPr>
-      <w:r>
-        <w:br w:type="page"/>
-      </w:r>
+        <w:rPr>
+          <w:rFonts w:ascii="Times New Roman" w:hAnsi="Times New Roman" w:cs="Times New Roman"/>
+          <w:iCs/>
+          <w:color w:val="498CF1" w:themeColor="background2" w:themeShade="BF"/>
+        </w:rPr>
+        <w:sectPr>
+          <w:pgSz w:w="16838" w:h="11906" w:orient="landscape"/>
+          <w:pgMar w:top="1440" w:right="1440" w:bottom="1440" w:left="1440" w:header="708" w:footer="708" w:gutter="0"/>
+          <w:cols w:space="708"/>
+          <w:docGrid w:linePitch="360"/>
+        </w:sectPr>
+      </w:pPr>
+    </w:p>
+    <w:p>
+      <w:pPr>
+        <w:jc w:val="both"/>
+        <w:rPr>
+          <w:rFonts w:ascii="Times New Roman" w:hAnsi="Times New Roman" w:cs="Times New Roman"/>
+          <w:iCs/>
+          <w:color w:val="498CF1" w:themeColor="background2" w:themeShade="BF"/>
+        </w:rPr>
+      </w:pPr>
+    </w:p>
+    <w:p>
+      <w:pPr>
+        <w:jc w:val="both"/>
+        <w:rPr>
+          <w:rFonts w:ascii="Times New Roman" w:hAnsi="Times New Roman" w:cs="Times New Roman"/>
+          <w:iCs/>
+          <w:color w:val="498CF1" w:themeColor="background2" w:themeShade="BF"/>
+        </w:rPr>
+      </w:pPr>
+      <w:r>
+        <w:rPr>
+          <w:rFonts w:ascii="Times New Roman" w:hAnsi="Times New Roman" w:cs="Times New Roman"/>
+          <w:iCs/>
+          <w:color w:val="498CF1" w:themeColor="background2" w:themeShade="BF"/>
+        </w:rPr>
+        <w:drawing>
+          <wp:inline distT="0" distB="0" distL="0" distR="0" wp14:anchorId="2E52C352" wp14:editId="7EF26536">
+            <wp:extent cx="8618220" cy="5246745"/>
+            <wp:effectExtent l="0" t="0" r="0" b="0"/>
+            <wp:docPr id="889235816" name="图片 1" descr="表格&#10;&#10;描述已自动生成"/>
+            <wp:cNvGraphicFramePr>
+              <a:graphicFrameLocks xmlns:a="http://schemas.openxmlformats.org/drawingml/2006/main" noChangeAspect="1"/>
+            </wp:cNvGraphicFramePr>
+            <a:graphic xmlns:a="http://schemas.openxmlformats.org/drawingml/2006/main">
+              <a:graphicData uri="http://schemas.openxmlformats.org/drawingml/2006/picture">
+                <pic:pic xmlns:pic="http://schemas.openxmlformats.org/drawingml/2006/picture">
+                  <pic:nvPicPr>
+                    <pic:cNvPr id="889235816" name="图片 1" descr="表格&#10;&#10;描述已自动生成"/>
+                    <pic:cNvPicPr/>
+                  </pic:nvPicPr>
+                  <pic:blipFill>
+                    <a:blip r:embed="rId10"/>
+                    <a:stretch>
+                      <a:fillRect/>
+                    </a:stretch>
+                  </pic:blipFill>
+                  <pic:spPr>
+                    <a:xfrm>
+                      <a:off x="0" y="0"/>
+                      <a:ext cx="8642859" cy="5261745"/>
+                    </a:xfrm>
+                    <a:prstGeom prst="rect">
+                      <a:avLst/>
+                    </a:prstGeom>
+                  </pic:spPr>
+                </pic:pic>
+              </a:graphicData>
+            </a:graphic>
+          </wp:inline>
+        </w:drawing>
+      </w:r>
+    </w:p>
+    <w:p>
+      <w:pPr>
+        <w:jc w:val="both"/>
+        <w:sectPr>
+          <w:pgSz w:w="16838" w:h="11906" w:orient="landscape"/>
+          <w:pgMar w:top="1440" w:right="1440" w:bottom="1440" w:left="1440" w:header="708" w:footer="708" w:gutter="0"/>
+          <w:cols w:space="708"/>
+          <w:docGrid w:linePitch="360"/>
+        </w:sectPr>
+      </w:pPr>
+    </w:p>
+    <w:p>
+      <w:pPr>
+        <w:jc w:val="both"/>
+      </w:pPr>
     </w:p>
     <w:p>
       <w:pPr>
@@ -1352,7 +1462,6 @@
       </w:pPr>
       <w:bookmarkStart w:id="5" w:name="_Toc46748293"/>
       <w:r>
-        <w:lastRenderedPageBreak/>
         <w:t>Gantt Chart</w:t>
       </w:r>
       <w:bookmarkEnd w:id="5"/>
@@ -2295,7 +2404,6 @@
   <w:style w:type="character" w:default="1" w:styleId="a0">
     <w:name w:val="Default Paragraph Font"/>
     <w:uiPriority w:val="1"/>
-    <w:semiHidden/>
     <w:unhideWhenUsed/>
   </w:style>
   <w:style w:type="table" w:default="1" w:styleId="a1">

</xml_diff>

<commit_message>
add gantt in projrct plan
</commit_message>
<xml_diff>
--- a/Project Plan.docx
+++ b/Project Plan.docx
@@ -1028,7 +1028,6 @@
                 <w:lang w:eastAsia="zh-CN"/>
               </w:rPr>
             </w:pPr>
-            <w:proofErr w:type="spellStart"/>
             <w:r>
               <w:rPr>
                 <w:rFonts w:ascii="Arial" w:eastAsia="宋体" w:hAnsi="Arial" w:cs="Arial"/>
@@ -1036,17 +1035,7 @@
                 <w:szCs w:val="28"/>
                 <w:lang w:eastAsia="zh-CN"/>
               </w:rPr>
-              <w:t>Github</w:t>
-            </w:r>
-            <w:proofErr w:type="spellEnd"/>
-            <w:r>
-              <w:rPr>
-                <w:rFonts w:ascii="Arial" w:eastAsia="宋体" w:hAnsi="Arial" w:cs="Arial"/>
-                <w:sz w:val="28"/>
-                <w:szCs w:val="28"/>
-                <w:lang w:eastAsia="zh-CN"/>
-              </w:rPr>
-              <w:t xml:space="preserve"> ID</w:t>
+              <w:t>Github ID</w:t>
             </w:r>
           </w:p>
         </w:tc>
@@ -1070,23 +1059,13 @@
                 <w:lang w:eastAsia="zh-CN"/>
               </w:rPr>
             </w:pPr>
-            <w:proofErr w:type="spellStart"/>
             <w:r>
               <w:rPr>
                 <w:rFonts w:ascii="Arial" w:hAnsi="Arial" w:cs="Arial"/>
                 <w:sz w:val="28"/>
                 <w:szCs w:val="28"/>
               </w:rPr>
-              <w:t>Zhanrui</w:t>
-            </w:r>
-            <w:proofErr w:type="spellEnd"/>
-            <w:r>
-              <w:rPr>
-                <w:rFonts w:ascii="Arial" w:hAnsi="Arial" w:cs="Arial"/>
-                <w:sz w:val="28"/>
-                <w:szCs w:val="28"/>
-              </w:rPr>
-              <w:t xml:space="preserve"> Liao</w:t>
+              <w:t>Zhanrui Liao</w:t>
             </w:r>
           </w:p>
         </w:tc>
@@ -1129,7 +1108,6 @@
                 <w:szCs w:val="28"/>
               </w:rPr>
             </w:pPr>
-            <w:proofErr w:type="spellStart"/>
             <w:r>
               <w:rPr>
                 <w:rFonts w:ascii="Arial" w:hAnsi="Arial" w:cs="Arial"/>
@@ -1138,7 +1116,6 @@
               </w:rPr>
               <w:t>infinityJerryLiao</w:t>
             </w:r>
-            <w:proofErr w:type="spellEnd"/>
           </w:p>
         </w:tc>
       </w:tr>
@@ -2542,14 +2519,6 @@
           <w:docGrid w:linePitch="360"/>
         </w:sectPr>
       </w:pPr>
-      <w:r>
-        <w:rPr>
-          <w:rFonts w:ascii="Arial" w:hAnsi="Arial" w:cs="Arial"/>
-          <w:i/>
-          <w:color w:val="FF0000"/>
-        </w:rPr>
-        <w:t xml:space="preserve">Include some background information about the problem, the scope and what this document will contain. </w:t>
-      </w:r>
     </w:p>
     <w:p>
       <w:pPr>
@@ -2577,168 +2546,6 @@
         <w:t>Work Breakdown Structure</w:t>
       </w:r>
       <w:bookmarkEnd w:id="4"/>
-    </w:p>
-    <w:p>
-      <w:pPr>
-        <w:rPr>
-          <w:rFonts w:ascii="Arial" w:hAnsi="Arial" w:cs="Arial"/>
-        </w:rPr>
-      </w:pPr>
-    </w:p>
-    <w:p>
-      <w:pPr>
-        <w:jc w:val="both"/>
-        <w:rPr>
-          <w:rFonts w:ascii="Arial" w:hAnsi="Arial" w:cs="Arial"/>
-          <w:i/>
-          <w:color w:val="FF0000"/>
-        </w:rPr>
-      </w:pPr>
-      <w:r>
-        <w:rPr>
-          <w:rFonts w:ascii="Arial" w:hAnsi="Arial" w:cs="Arial"/>
-          <w:i/>
-          <w:color w:val="FF0000"/>
-        </w:rPr>
-        <w:t xml:space="preserve">This section should include the work breakdown structure for the whole project. The elements from the WBS should </w:t>
-      </w:r>
-      <w:r>
-        <w:rPr>
-          <w:rFonts w:ascii="Arial" w:hAnsi="Arial" w:cs="Arial"/>
-          <w:i/>
-          <w:color w:val="FF0000"/>
-        </w:rPr>
-        <w:t>be used to generate</w:t>
-      </w:r>
-      <w:r>
-        <w:rPr>
-          <w:rFonts w:ascii="Arial" w:hAnsi="Arial" w:cs="Arial"/>
-          <w:i/>
-          <w:color w:val="FF0000"/>
-        </w:rPr>
-        <w:t xml:space="preserve"> your activity definition and those activities should then be scheduled in the Gantt Chart</w:t>
-      </w:r>
-      <w:r>
-        <w:rPr>
-          <w:rFonts w:ascii="Arial" w:hAnsi="Arial" w:cs="Arial"/>
-          <w:i/>
-          <w:color w:val="FF0000"/>
-        </w:rPr>
-        <w:t>. Remember to consider ALL project activities – anything you do or will need to do should be included in the WBS</w:t>
-      </w:r>
-    </w:p>
-    <w:p>
-      <w:pPr>
-        <w:jc w:val="both"/>
-        <w:rPr>
-          <w:rFonts w:ascii="Arial" w:hAnsi="Arial" w:cs="Arial"/>
-          <w:b/>
-          <w:i/>
-          <w:color w:val="FF0000"/>
-        </w:rPr>
-      </w:pPr>
-      <w:r>
-        <w:rPr>
-          <w:rFonts w:ascii="Arial" w:hAnsi="Arial" w:cs="Arial"/>
-          <w:i/>
-          <w:color w:val="FF0000"/>
-        </w:rPr>
-        <w:t>WBS’s are usually presented as some kind of hierarchical diagram</w:t>
-      </w:r>
-      <w:r>
-        <w:rPr>
-          <w:rFonts w:ascii="Arial" w:hAnsi="Arial" w:cs="Arial"/>
-          <w:i/>
-          <w:color w:val="FF0000"/>
-        </w:rPr>
-        <w:t>/chart etc</w:t>
-      </w:r>
-      <w:r>
-        <w:rPr>
-          <w:rFonts w:ascii="Arial" w:hAnsi="Arial" w:cs="Arial"/>
-          <w:i/>
-          <w:color w:val="FF0000"/>
-        </w:rPr>
-        <w:t>.</w:t>
-      </w:r>
-      <w:r>
-        <w:rPr>
-          <w:rFonts w:ascii="Arial" w:hAnsi="Arial" w:cs="Arial"/>
-          <w:i/>
-          <w:color w:val="FF0000"/>
-        </w:rPr>
-        <w:t xml:space="preserve"> The details</w:t>
-      </w:r>
-      <w:r>
-        <w:rPr>
-          <w:rFonts w:ascii="Arial" w:hAnsi="Arial" w:cs="Arial"/>
-          <w:i/>
-          <w:color w:val="FF0000"/>
-        </w:rPr>
-        <w:t xml:space="preserve"> what is involved each work unit should be</w:t>
-      </w:r>
-      <w:r>
-        <w:rPr>
-          <w:rFonts w:ascii="Arial" w:hAnsi="Arial" w:cs="Arial"/>
-          <w:i/>
-          <w:color w:val="FF0000"/>
-        </w:rPr>
-        <w:t xml:space="preserve"> provided in section 3:</w:t>
-      </w:r>
-      <w:r>
-        <w:rPr>
-          <w:rFonts w:ascii="Arial" w:hAnsi="Arial" w:cs="Arial"/>
-          <w:i/>
-          <w:color w:val="FF0000"/>
-        </w:rPr>
-        <w:t xml:space="preserve"> </w:t>
-      </w:r>
-      <w:r>
-        <w:rPr>
-          <w:rFonts w:ascii="Arial" w:hAnsi="Arial" w:cs="Arial"/>
-          <w:b/>
-          <w:i/>
-          <w:color w:val="FF0000"/>
-        </w:rPr>
-        <w:t>Activity Definition</w:t>
-      </w:r>
-    </w:p>
-    <w:p>
-      <w:pPr>
-        <w:jc w:val="both"/>
-        <w:rPr>
-          <w:rFonts w:ascii="Arial" w:hAnsi="Arial" w:cs="Arial"/>
-          <w:i/>
-          <w:color w:val="FF0000"/>
-        </w:rPr>
-      </w:pPr>
-      <w:r>
-        <w:rPr>
-          <w:rFonts w:ascii="Arial" w:hAnsi="Arial" w:cs="Arial"/>
-          <w:i/>
-          <w:color w:val="FF0000"/>
-        </w:rPr>
-        <w:t>You do NOT need to do a WBS Dictionary for this project – the activity definition (whilst slightly different) will suffice.</w:t>
-      </w:r>
-      <w:r>
-        <w:rPr>
-          <w:rFonts w:ascii="Arial" w:hAnsi="Arial" w:cs="Arial"/>
-          <w:i/>
-          <w:color w:val="FF0000"/>
-        </w:rPr>
-        <w:t xml:space="preserve"> The WBS is focussed on SCOPE. The Activity definition is focussed on TIME.</w:t>
-      </w:r>
-    </w:p>
-    <w:p>
-      <w:pPr>
-        <w:jc w:val="both"/>
-        <w:rPr>
-          <w:rFonts w:ascii="Arial" w:hAnsi="Arial" w:cs="Arial"/>
-          <w:i/>
-          <w:noProof/>
-          <w:color w:val="FF0000"/>
-        </w:rPr>
-      </w:pPr>
     </w:p>
     <w:p>
       <w:pPr>
@@ -2762,7 +2569,6 @@
           <w:noProof/>
           <w:color w:val="FF0000"/>
         </w:rPr>
-        <w:lastRenderedPageBreak/>
         <w:drawing>
           <wp:inline distT="0" distB="0" distL="0" distR="0" wp14:anchorId="5036E1CA" wp14:editId="66630490">
             <wp:extent cx="8863330" cy="4926965"/>
@@ -2870,58 +2676,13 @@
         <w:rPr>
           <w:rFonts w:ascii="Arial" w:hAnsi="Arial" w:cs="Arial"/>
           <w:i/>
-          <w:color w:val="FF0000"/>
-        </w:rPr>
-        <w:t>From your WBS, define the activities required for your project. You will revise this document and add more detail for part</w:t>
-      </w:r>
-      <w:r>
-        <w:rPr>
-          <w:rFonts w:ascii="Arial" w:hAnsi="Arial" w:cs="Arial"/>
-          <w:i/>
-          <w:color w:val="FF0000"/>
-        </w:rPr>
-        <w:t xml:space="preserve"> B as you discover more about the project.</w:t>
-      </w:r>
-    </w:p>
-    <w:p>
-      <w:pPr>
-        <w:jc w:val="both"/>
-        <w:rPr>
-          <w:rFonts w:ascii="Arial" w:hAnsi="Arial" w:cs="Arial"/>
-          <w:i/>
-          <w:color w:val="FF0000"/>
-        </w:rPr>
-      </w:pPr>
-      <w:r>
-        <w:rPr>
-          <w:rFonts w:ascii="Arial" w:hAnsi="Arial" w:cs="Arial"/>
-          <w:i/>
-          <w:color w:val="FF0000"/>
-        </w:rPr>
-        <w:t>Each activity should be clearly identified by a number and should match up to your Gantt chart. You should provide some estimations for the time you think each activity will take. This should make it easy to prepare your Gantt chart.</w:t>
-      </w:r>
-    </w:p>
-    <w:p>
-      <w:pPr>
-        <w:jc w:val="both"/>
-        <w:rPr>
-          <w:rFonts w:ascii="Arial" w:hAnsi="Arial" w:cs="Arial"/>
-          <w:i/>
-          <w:color w:val="FF0000"/>
-        </w:rPr>
-      </w:pPr>
-      <w:r>
-        <w:rPr>
-          <w:rFonts w:ascii="Arial" w:hAnsi="Arial" w:cs="Arial"/>
-          <w:i/>
           <w:noProof/>
           <w:color w:val="FF0000"/>
         </w:rPr>
-        <w:lastRenderedPageBreak/>
         <w:drawing>
-          <wp:inline distT="0" distB="0" distL="0" distR="0" wp14:anchorId="1583B877" wp14:editId="7EA503D0">
-            <wp:extent cx="8850702" cy="4674417"/>
-            <wp:effectExtent l="0" t="0" r="7620" b="0"/>
+          <wp:inline distT="0" distB="0" distL="0" distR="0" wp14:anchorId="1583B877" wp14:editId="6A8D6043">
+            <wp:extent cx="8199120" cy="4330290"/>
+            <wp:effectExtent l="0" t="0" r="0" b="0"/>
             <wp:docPr id="2051171046" name="图片 1"/>
             <wp:cNvGraphicFramePr>
               <a:graphicFrameLocks xmlns:a="http://schemas.openxmlformats.org/drawingml/2006/main" noChangeAspect="1"/>
@@ -2942,7 +2703,7 @@
                   <pic:spPr>
                     <a:xfrm>
                       <a:off x="0" y="0"/>
-                      <a:ext cx="8893204" cy="4696864"/>
+                      <a:ext cx="8250003" cy="4357163"/>
                     </a:xfrm>
                     <a:prstGeom prst="rect">
                       <a:avLst/>
@@ -2963,24 +2724,6 @@
           <w:iCs/>
           <w:color w:val="498CF1" w:themeColor="background2" w:themeShade="BF"/>
         </w:rPr>
-      </w:pPr>
-      <w:r>
-        <w:rPr>
-          <w:rFonts w:ascii="Arial" w:hAnsi="Arial" w:cs="Arial"/>
-          <w:iCs/>
-          <w:color w:val="498CF1" w:themeColor="background2" w:themeShade="BF"/>
-        </w:rPr>
-        <w:t>Note: Use Git for version control from the beginning of the project to track all changes.</w:t>
-      </w:r>
-    </w:p>
-    <w:p>
-      <w:pPr>
-        <w:jc w:val="both"/>
-        <w:rPr>
-          <w:rFonts w:ascii="Arial" w:hAnsi="Arial" w:cs="Arial"/>
-          <w:iCs/>
-          <w:color w:val="498CF1" w:themeColor="background2" w:themeShade="BF"/>
-        </w:rPr>
         <w:sectPr>
           <w:pgSz w:w="16838" w:h="11906" w:orient="landscape"/>
           <w:pgMar w:top="1440" w:right="1440" w:bottom="1440" w:left="1440" w:header="708" w:footer="708" w:gutter="0"/>
@@ -2988,16 +2731,14 @@
           <w:docGrid w:linePitch="360"/>
         </w:sectPr>
       </w:pPr>
-    </w:p>
-    <w:p>
-      <w:pPr>
-        <w:jc w:val="both"/>
+      <w:r>
         <w:rPr>
           <w:rFonts w:ascii="Arial" w:hAnsi="Arial" w:cs="Arial"/>
           <w:iCs/>
           <w:color w:val="498CF1" w:themeColor="background2" w:themeShade="BF"/>
         </w:rPr>
-      </w:pPr>
+        <w:t>Note: Use Git for version control from the beginning of the project to track all changes</w:t>
+      </w:r>
     </w:p>
     <w:p>
       <w:pPr>
@@ -3015,6 +2756,7 @@
           <w:noProof/>
           <w:color w:val="498CF1" w:themeColor="background2" w:themeShade="BF"/>
         </w:rPr>
+        <w:lastRenderedPageBreak/>
         <w:drawing>
           <wp:inline distT="0" distB="0" distL="0" distR="0" wp14:anchorId="2E52C352" wp14:editId="7EF26536">
             <wp:extent cx="8618220" cy="5246745"/>
@@ -3117,7 +2859,41 @@
           <w:i/>
           <w:color w:val="FF0000"/>
         </w:rPr>
-        <w:t>This section should contain your Gantt chart. The items in the Gantt chart should match the activity definition from section 3.</w:t>
+        <w:drawing>
+          <wp:inline distT="0" distB="0" distL="0" distR="0" wp14:anchorId="1060204D" wp14:editId="1353B32E">
+            <wp:extent cx="8820372" cy="3878580"/>
+            <wp:effectExtent l="0" t="0" r="0" b="7620"/>
+            <wp:docPr id="1802337682" name="图片 1"/>
+            <wp:cNvGraphicFramePr>
+              <a:graphicFrameLocks xmlns:a="http://schemas.openxmlformats.org/drawingml/2006/main" noChangeAspect="1"/>
+            </wp:cNvGraphicFramePr>
+            <a:graphic xmlns:a="http://schemas.openxmlformats.org/drawingml/2006/main">
+              <a:graphicData uri="http://schemas.openxmlformats.org/drawingml/2006/picture">
+                <pic:pic xmlns:pic="http://schemas.openxmlformats.org/drawingml/2006/picture">
+                  <pic:nvPicPr>
+                    <pic:cNvPr id="1802337682" name=""/>
+                    <pic:cNvPicPr/>
+                  </pic:nvPicPr>
+                  <pic:blipFill>
+                    <a:blip r:embed="rId13"/>
+                    <a:stretch>
+                      <a:fillRect/>
+                    </a:stretch>
+                  </pic:blipFill>
+                  <pic:spPr>
+                    <a:xfrm>
+                      <a:off x="0" y="0"/>
+                      <a:ext cx="8844073" cy="3889002"/>
+                    </a:xfrm>
+                    <a:prstGeom prst="rect">
+                      <a:avLst/>
+                    </a:prstGeom>
+                  </pic:spPr>
+                </pic:pic>
+              </a:graphicData>
+            </a:graphic>
+          </wp:inline>
+        </w:drawing>
       </w:r>
       <w:r>
         <w:rPr>
@@ -3125,7 +2901,7 @@
           <w:i/>
           <w:color w:val="FF0000"/>
         </w:rPr>
-        <w:t xml:space="preserve"> You should also submit your Gantt chart file separately.</w:t>
+        <w:t>.</w:t>
       </w:r>
     </w:p>
     <w:p>
@@ -3136,7 +2912,7 @@
       </w:pPr>
     </w:p>
     <w:sectPr>
-      <w:pgSz w:w="11906" w:h="16838"/>
+      <w:pgSz w:w="16838" w:h="11906" w:orient="landscape"/>
       <w:pgMar w:top="1440" w:right="1440" w:bottom="1440" w:left="1440" w:header="708" w:footer="708" w:gutter="0"/>
       <w:cols w:space="708"/>
       <w:docGrid w:linePitch="360"/>

</xml_diff>

<commit_message>
submmit the Gantt chart and Project plan files
</commit_message>
<xml_diff>
--- a/Project Plan.docx
+++ b/Project Plan.docx
@@ -2481,7 +2481,7 @@
             <w:rFonts w:ascii="Arial" w:hAnsi="Arial" w:cs="Arial"/>
             <w:lang w:eastAsia="zh-CN"/>
           </w:rPr>
-          <w:t>https://trello.com/b/K5lAmD8X/software-technology-group47</w:t>
+          <w:t>https://trello.com/b/lI8ABMFT/assignment-part-b</w:t>
         </w:r>
       </w:hyperlink>
       <w:r>
@@ -2495,12 +2495,118 @@
     <w:p>
       <w:pPr>
         <w:pStyle w:val="af5"/>
-        <w:ind w:left="857"/>
+        <w:numPr>
+          <w:ilvl w:val="0"/>
+          <w:numId w:val="3"/>
+        </w:numPr>
+        <w:spacing w:line="360" w:lineRule="auto"/>
+        <w:jc w:val="both"/>
         <w:rPr>
           <w:rFonts w:ascii="Arial" w:hAnsi="Arial" w:cs="Arial"/>
           <w:lang w:eastAsia="zh-CN"/>
         </w:rPr>
       </w:pPr>
+      <w:r>
+        <w:rPr>
+          <w:rFonts w:ascii="Arial" w:hAnsi="Arial" w:cs="Arial" w:hint="eastAsia"/>
+          <w:lang w:eastAsia="zh-CN"/>
+        </w:rPr>
+        <w:t>D</w:t>
+      </w:r>
+      <w:r>
+        <w:rPr>
+          <w:rFonts w:ascii="Arial" w:hAnsi="Arial" w:cs="Arial"/>
+          <w:lang w:eastAsia="zh-CN"/>
+        </w:rPr>
+        <w:t xml:space="preserve">atasets: </w:t>
+      </w:r>
+      <w:r>
+        <w:rPr>
+          <w:rFonts w:ascii="Arial" w:hAnsi="Arial" w:cs="Arial"/>
+          <w:lang w:eastAsia="zh-CN"/>
+        </w:rPr>
+        <w:t>Contains all datasets applied to the database developed by the software (calendar_dec18.csv, listings_dec18.csv, reviews_dec18.csv).</w:t>
+      </w:r>
+    </w:p>
+    <w:p>
+      <w:pPr>
+        <w:pStyle w:val="af5"/>
+        <w:numPr>
+          <w:ilvl w:val="0"/>
+          <w:numId w:val="3"/>
+        </w:numPr>
+        <w:spacing w:line="360" w:lineRule="auto"/>
+        <w:jc w:val="both"/>
+        <w:rPr>
+          <w:rFonts w:ascii="Arial" w:hAnsi="Arial" w:cs="Arial"/>
+          <w:lang w:eastAsia="zh-CN"/>
+        </w:rPr>
+      </w:pPr>
+      <w:r>
+        <w:rPr>
+          <w:rFonts w:ascii="Arial" w:hAnsi="Arial" w:cs="Arial" w:hint="eastAsia"/>
+          <w:lang w:eastAsia="zh-CN"/>
+        </w:rPr>
+        <w:t>P</w:t>
+      </w:r>
+      <w:r>
+        <w:rPr>
+          <w:rFonts w:ascii="Arial" w:hAnsi="Arial" w:cs="Arial"/>
+          <w:lang w:eastAsia="zh-CN"/>
+        </w:rPr>
+        <w:t xml:space="preserve">rogram: </w:t>
+      </w:r>
+      <w:r>
+        <w:rPr>
+          <w:rFonts w:ascii="Arial" w:hAnsi="Arial" w:cs="Arial"/>
+          <w:lang w:eastAsia="zh-CN"/>
+        </w:rPr>
+        <w:t>Code used for software development and testing, and some resources used for UI design.</w:t>
+      </w:r>
+    </w:p>
+    <w:p>
+      <w:pPr>
+        <w:pStyle w:val="af5"/>
+        <w:numPr>
+          <w:ilvl w:val="0"/>
+          <w:numId w:val="3"/>
+        </w:numPr>
+        <w:spacing w:line="360" w:lineRule="auto"/>
+        <w:jc w:val="both"/>
+        <w:rPr>
+          <w:rFonts w:ascii="Arial" w:hAnsi="Arial" w:cs="Arial"/>
+          <w:lang w:eastAsia="zh-CN"/>
+        </w:rPr>
+      </w:pPr>
+      <w:r>
+        <w:rPr>
+          <w:rFonts w:ascii="Arial" w:hAnsi="Arial" w:cs="Arial"/>
+          <w:lang w:eastAsia="zh-CN"/>
+        </w:rPr>
+        <w:t>Executive Summary</w:t>
+      </w:r>
+      <w:r>
+        <w:rPr>
+          <w:rFonts w:ascii="Arial" w:hAnsi="Arial" w:cs="Arial"/>
+          <w:lang w:eastAsia="zh-CN"/>
+        </w:rPr>
+        <w:t xml:space="preserve">: </w:t>
+      </w:r>
+      <w:r>
+        <w:rPr>
+          <w:rFonts w:ascii="Arial" w:hAnsi="Arial" w:cs="Arial"/>
+          <w:lang w:eastAsia="zh-CN"/>
+        </w:rPr>
+        <w:t xml:space="preserve">The document instructs to analyze a selected dataset using software and present the results of all required features (totaling 5 sections) in an </w:t>
+      </w:r>
+      <w:r>
+        <w:rPr>
+          <w:rFonts w:ascii="Arial" w:hAnsi="Arial" w:cs="Arial"/>
+          <w:lang w:eastAsia="zh-CN"/>
+        </w:rPr>
+        <w:lastRenderedPageBreak/>
+        <w:t>executive summary, incorporating software screenshots along with analysis and commentary on the data.</w:t>
+      </w:r>
     </w:p>
     <w:p>
       <w:pPr>
@@ -2860,10 +2966,10 @@
           <w:color w:val="FF0000"/>
         </w:rPr>
         <w:drawing>
-          <wp:inline distT="0" distB="0" distL="0" distR="0" wp14:anchorId="1060204D" wp14:editId="1353B32E">
-            <wp:extent cx="8820372" cy="3878580"/>
-            <wp:effectExtent l="0" t="0" r="0" b="7620"/>
-            <wp:docPr id="1802337682" name="图片 1"/>
+          <wp:inline distT="0" distB="0" distL="0" distR="0" wp14:anchorId="34CB677B" wp14:editId="2E0784FF">
+            <wp:extent cx="8863330" cy="3540125"/>
+            <wp:effectExtent l="0" t="0" r="0" b="3175"/>
+            <wp:docPr id="1178220166" name="图片 1"/>
             <wp:cNvGraphicFramePr>
               <a:graphicFrameLocks xmlns:a="http://schemas.openxmlformats.org/drawingml/2006/main" noChangeAspect="1"/>
             </wp:cNvGraphicFramePr>
@@ -2871,7 +2977,7 @@
               <a:graphicData uri="http://schemas.openxmlformats.org/drawingml/2006/picture">
                 <pic:pic xmlns:pic="http://schemas.openxmlformats.org/drawingml/2006/picture">
                   <pic:nvPicPr>
-                    <pic:cNvPr id="1802337682" name=""/>
+                    <pic:cNvPr id="1178220166" name=""/>
                     <pic:cNvPicPr/>
                   </pic:nvPicPr>
                   <pic:blipFill>
@@ -2883,7 +2989,7 @@
                   <pic:spPr>
                     <a:xfrm>
                       <a:off x="0" y="0"/>
-                      <a:ext cx="8844073" cy="3889002"/>
+                      <a:ext cx="8863330" cy="3540125"/>
                     </a:xfrm>
                     <a:prstGeom prst="rect">
                       <a:avLst/>
@@ -4168,7 +4274,6 @@
   <w:style w:type="character" w:default="1" w:styleId="a0">
     <w:name w:val="Default Paragraph Font"/>
     <w:uiPriority w:val="1"/>
-    <w:semiHidden/>
     <w:unhideWhenUsed/>
   </w:style>
   <w:style w:type="table" w:default="1" w:styleId="a1">
@@ -4753,6 +4858,18 @@
     <w:rPr>
       <w:color w:val="605E5C"/>
       <w:shd w:val="clear" w:color="auto" w:fill="E1DFDD"/>
+    </w:rPr>
+  </w:style>
+  <w:style w:type="character" w:styleId="afd">
+    <w:name w:val="FollowedHyperlink"/>
+    <w:basedOn w:val="a0"/>
+    <w:uiPriority w:val="99"/>
+    <w:semiHidden/>
+    <w:unhideWhenUsed/>
+    <w:rsid w:val="00647AD4"/>
+    <w:rPr>
+      <w:color w:val="3EBBF0" w:themeColor="followedHyperlink"/>
+      <w:u w:val="single"/>
     </w:rPr>
   </w:style>
 </w:styles>

</xml_diff>